<commit_message>
For ALL: HD SD SVN
</commit_message>
<xml_diff>
--- a/01. Documents/Training/HD su dung SVN/PRO_SVN_training.v2012.04.16.docx
+++ b/01. Documents/Training/HD su dung SVN/PRO_SVN_training.v2012.04.16.docx
@@ -1,6 +1,6 @@
 
 <file path=word/document.xml><?xml version="1.0" encoding="utf-8"?>
-<w:document xmlns:ve="http://schemas.openxmlformats.org/markup-compatibility/2006" xmlns:o="urn:schemas-microsoft-com:office:office" xmlns:r="http://schemas.openxmlformats.org/officeDocument/2006/relationships" xmlns:m="http://schemas.openxmlformats.org/officeDocument/2006/math" xmlns:v="urn:schemas-microsoft-com:vml" xmlns:wp="http://schemas.openxmlformats.org/drawingml/2006/wordprocessingDrawing" xmlns:w10="urn:schemas-microsoft-com:office:word" xmlns:w="http://schemas.openxmlformats.org/wordprocessingml/2006/main" xmlns:wne="http://schemas.microsoft.com/office/word/2006/wordml">
+<w:document xmlns:wpc="http://schemas.microsoft.com/office/word/2010/wordprocessingCanvas" xmlns:mc="http://schemas.openxmlformats.org/markup-compatibility/2006" xmlns:o="urn:schemas-microsoft-com:office:office" xmlns:r="http://schemas.openxmlformats.org/officeDocument/2006/relationships" xmlns:m="http://schemas.openxmlformats.org/officeDocument/2006/math" xmlns:v="urn:schemas-microsoft-com:vml" xmlns:wp14="http://schemas.microsoft.com/office/word/2010/wordprocessingDrawing" xmlns:wp="http://schemas.openxmlformats.org/drawingml/2006/wordprocessingDrawing" xmlns:w10="urn:schemas-microsoft-com:office:word" xmlns:w="http://schemas.openxmlformats.org/wordprocessingml/2006/main" xmlns:w14="http://schemas.microsoft.com/office/word/2010/wordml" xmlns:w15="http://schemas.microsoft.com/office/word/2012/wordml" xmlns:wpg="http://schemas.microsoft.com/office/word/2010/wordprocessingGroup" xmlns:wpi="http://schemas.microsoft.com/office/word/2010/wordprocessingInk" xmlns:wne="http://schemas.microsoft.com/office/word/2006/wordml" xmlns:wps="http://schemas.microsoft.com/office/word/2010/wordprocessingShape" mc:Ignorable="w14 w15 wp14">
   <w:body>
     <w:p>
       <w:pPr>
@@ -55,7 +55,43 @@
           <w:sz w:val="32"/>
           <w:szCs w:val="32"/>
         </w:rPr>
-        <w:t>làmviệcvới Source Safe</w:t>
+        <w:t>làm</w:t>
+      </w:r>
+      <w:r>
+        <w:rPr>
+          <w:b/>
+          <w:color w:val="0000FF"/>
+          <w:sz w:val="32"/>
+          <w:szCs w:val="32"/>
+        </w:rPr>
+        <w:t xml:space="preserve"> </w:t>
+      </w:r>
+      <w:r>
+        <w:rPr>
+          <w:b/>
+          <w:color w:val="0000FF"/>
+          <w:sz w:val="32"/>
+          <w:szCs w:val="32"/>
+        </w:rPr>
+        <w:t>việc</w:t>
+      </w:r>
+      <w:r>
+        <w:rPr>
+          <w:b/>
+          <w:color w:val="0000FF"/>
+          <w:sz w:val="32"/>
+          <w:szCs w:val="32"/>
+        </w:rPr>
+        <w:t xml:space="preserve"> </w:t>
+      </w:r>
+      <w:r>
+        <w:rPr>
+          <w:b/>
+          <w:color w:val="0000FF"/>
+          <w:sz w:val="32"/>
+          <w:szCs w:val="32"/>
+        </w:rPr>
+        <w:t>với Source Safe</w:t>
       </w:r>
     </w:p>
     <w:p>
@@ -63,12 +99,24 @@
         <w:t>Liệt</w:t>
       </w:r>
       <w:r>
-        <w:t>kêcáctrạngtháicủa Source Safe cungcấp:</w:t>
+        <w:t>kêcáctrạngtháicủa Source Safe cung</w:t>
+      </w:r>
+      <w:r>
+        <w:t xml:space="preserve"> </w:t>
+      </w:r>
+      <w:r>
+        <w:t>cấp:</w:t>
       </w:r>
     </w:p>
     <w:p>
       <w:r>
-        <w:t>Mộtsố ví dụ mâuthuẫn:</w:t>
+        <w:t>Mộtsố ví dụ mâu</w:t>
+      </w:r>
+      <w:r>
+        <w:t xml:space="preserve"> </w:t>
+      </w:r>
+      <w:r>
+        <w:t>thuẫn:</w:t>
       </w:r>
     </w:p>
     <w:p>
@@ -80,7 +128,25 @@
         </w:numPr>
       </w:pPr>
       <w:r>
-        <w:t>Version ở client lạicaohơn version trên server dù trạngthái ở máy là dấu check xanh</w:t>
+        <w:t>Version ở client lại</w:t>
+      </w:r>
+      <w:r>
+        <w:t xml:space="preserve"> </w:t>
+      </w:r>
+      <w:r>
+        <w:t>cao</w:t>
+      </w:r>
+      <w:r>
+        <w:t xml:space="preserve"> </w:t>
+      </w:r>
+      <w:r>
+        <w:t>hơn version trên server dù trạng</w:t>
+      </w:r>
+      <w:r>
+        <w:t xml:space="preserve"> </w:t>
+      </w:r>
+      <w:r>
+        <w:t>thái ở máy là dấu check xanh</w:t>
       </w:r>
     </w:p>
     <w:p>
@@ -92,7 +158,31 @@
         </w:numPr>
       </w:pPr>
       <w:r>
-        <w:t>Một file mớiđược add vàotrùngtênvới 1 file đã tồntại</w:t>
+        <w:t>Một file mới</w:t>
+      </w:r>
+      <w:r>
+        <w:t xml:space="preserve"> </w:t>
+      </w:r>
+      <w:r>
+        <w:t>được add vào</w:t>
+      </w:r>
+      <w:r>
+        <w:t xml:space="preserve"> </w:t>
+      </w:r>
+      <w:r>
+        <w:t>trùng</w:t>
+      </w:r>
+      <w:r>
+        <w:t xml:space="preserve"> </w:t>
+      </w:r>
+      <w:r>
+        <w:t>tênvới 1 file đã tồn</w:t>
+      </w:r>
+      <w:r>
+        <w:t xml:space="preserve"> </w:t>
+      </w:r>
+      <w:r>
+        <w:t>tại</w:t>
       </w:r>
     </w:p>
     <w:p>
@@ -108,7 +198,7 @@
       <w:tblPr>
         <w:tblStyle w:val="TableGrid"/>
         <w:tblW w:w="9930" w:type="dxa"/>
-        <w:tblLook w:val="04A0"/>
+        <w:tblLook w:val="04A0" w:firstRow="1" w:lastRow="0" w:firstColumn="1" w:lastColumn="0" w:noHBand="0" w:noVBand="1"/>
       </w:tblPr>
       <w:tblGrid>
         <w:gridCol w:w="918"/>
@@ -135,7 +225,13 @@
           </w:tcPr>
           <w:p>
             <w:r>
-              <w:t>Gọitên</w:t>
+              <w:t>Gọi</w:t>
+            </w:r>
+            <w:r>
+              <w:t xml:space="preserve"> </w:t>
+            </w:r>
+            <w:r>
+              <w:t>tên</w:t>
             </w:r>
           </w:p>
         </w:tc>
@@ -207,7 +303,13 @@
           </w:tcPr>
           <w:p>
             <w:r>
-              <w:t>Vuôngđỏ</w:t>
+              <w:t>Vuông</w:t>
+            </w:r>
+            <w:r>
+              <w:t xml:space="preserve"> </w:t>
+            </w:r>
+            <w:r>
+              <w:t>đỏ</w:t>
             </w:r>
           </w:p>
         </w:tc>
@@ -217,7 +319,13 @@
           </w:tcPr>
           <w:p>
             <w:r>
-              <w:t>Đã sửa, đã save file ở client, nhưngchưa commit</w:t>
+              <w:t>Đã sửa, đã save file ở client, nhưng</w:t>
+            </w:r>
+            <w:r>
+              <w:t xml:space="preserve"> </w:t>
+            </w:r>
+            <w:r>
+              <w:t>chưa commit</w:t>
             </w:r>
           </w:p>
         </w:tc>
@@ -361,7 +469,31 @@
           </w:tcPr>
           <w:p>
             <w:r>
-              <w:t>Đã get lastestverionvề ở quá khứ, và chưalàmgì</w:t>
+              <w:t>Đã get lastest</w:t>
+            </w:r>
+            <w:r>
+              <w:t xml:space="preserve"> </w:t>
+            </w:r>
+            <w:r>
+              <w:t>verion</w:t>
+            </w:r>
+            <w:r>
+              <w:t xml:space="preserve"> </w:t>
+            </w:r>
+            <w:r>
+              <w:t>về ở quá khứ, và chưa</w:t>
+            </w:r>
+            <w:r>
+              <w:t xml:space="preserve"> </w:t>
+            </w:r>
+            <w:r>
+              <w:t>làm</w:t>
+            </w:r>
+            <w:r>
+              <w:t xml:space="preserve"> </w:t>
+            </w:r>
+            <w:r>
+              <w:t>gì</w:t>
             </w:r>
           </w:p>
         </w:tc>
@@ -392,7 +524,16 @@
           </w:tcPr>
           <w:p>
             <w:r>
-              <w:t>Xungđột</w:t>
+              <w:t>Xung</w:t>
+            </w:r>
+            <w:r>
+              <w:t xml:space="preserve"> </w:t>
+            </w:r>
+            <w:r>
+              <w:t>đột</w:t>
+            </w:r>
+            <w:r>
+              <w:t xml:space="preserve"> (Conflict)</w:t>
             </w:r>
           </w:p>
         </w:tc>
@@ -454,7 +595,13 @@
           </w:tcPr>
           <w:p>
             <w:r>
-              <w:t>Cộngvàng</w:t>
+              <w:t>Cộng</w:t>
+            </w:r>
+            <w:r>
+              <w:t xml:space="preserve"> </w:t>
+            </w:r>
+            <w:r>
+              <w:t>vàng</w:t>
             </w:r>
           </w:p>
         </w:tc>
@@ -464,7 +611,25 @@
           </w:tcPr>
           <w:p>
             <w:r>
-              <w:t>Đã thêm 1 file mớivà add vào SVN, nhưngchưađưa commit lên SourceSafe</w:t>
+              <w:t>Đã thêm 1 file mới</w:t>
+            </w:r>
+            <w:r>
+              <w:t xml:space="preserve"> </w:t>
+            </w:r>
+            <w:r>
+              <w:t>và add vào SVN, nhưng</w:t>
+            </w:r>
+            <w:r>
+              <w:t xml:space="preserve"> </w:t>
+            </w:r>
+            <w:r>
+              <w:t>chưa</w:t>
+            </w:r>
+            <w:r>
+              <w:t xml:space="preserve"> </w:t>
+            </w:r>
+            <w:r>
+              <w:t>đưa commit lên SourceSafe</w:t>
             </w:r>
           </w:p>
         </w:tc>
@@ -557,7 +722,13 @@
           </w:tcPr>
           <w:p>
             <w:r>
-              <w:t>Hìnhkhóa</w:t>
+              <w:t>Hình</w:t>
+            </w:r>
+            <w:r>
+              <w:t xml:space="preserve"> </w:t>
+            </w:r>
+            <w:r>
+              <w:t>khóa</w:t>
             </w:r>
           </w:p>
         </w:tc>
@@ -567,7 +738,21 @@
           </w:tcPr>
           <w:p>
             <w:r>
-              <w:t>File đang bị 1 ngườisử dụng</w:t>
+              <w:t>File đang bị 1 người</w:t>
+            </w:r>
+            <w:r>
+              <w:t xml:space="preserve"> </w:t>
+            </w:r>
+            <w:r>
+              <w:t>sử dụng</w:t>
+            </w:r>
+            <w:r>
+              <w:t xml:space="preserve"> (người này không muốn người khác sửa)</w:t>
+            </w:r>
+          </w:p>
+          <w:p>
+            <w:r>
+              <w:t>Google code chưa hỗ trợ</w:t>
             </w:r>
           </w:p>
         </w:tc>
@@ -629,7 +814,19 @@
           </w:tcPr>
           <w:p>
             <w:r>
-              <w:t>Hỏichấmtím</w:t>
+              <w:t>Hỏi</w:t>
+            </w:r>
+            <w:r>
+              <w:t xml:space="preserve"> </w:t>
+            </w:r>
+            <w:r>
+              <w:t>chấm</w:t>
+            </w:r>
+            <w:r>
+              <w:t xml:space="preserve"> </w:t>
+            </w:r>
+            <w:r>
+              <w:t>tím</w:t>
             </w:r>
           </w:p>
         </w:tc>
@@ -639,7 +836,37 @@
           </w:tcPr>
           <w:p>
             <w:r>
-              <w:t>1 file nằmtrongthưmụccủamình, chưa add vào solution</w:t>
+              <w:t>1 file nằm</w:t>
+            </w:r>
+            <w:r>
+              <w:t xml:space="preserve"> </w:t>
+            </w:r>
+            <w:r>
+              <w:t>trong</w:t>
+            </w:r>
+            <w:r>
+              <w:t xml:space="preserve"> </w:t>
+            </w:r>
+            <w:r>
+              <w:t>thư</w:t>
+            </w:r>
+            <w:r>
+              <w:t xml:space="preserve"> </w:t>
+            </w:r>
+            <w:r>
+              <w:t>mục</w:t>
+            </w:r>
+            <w:r>
+              <w:t xml:space="preserve"> </w:t>
+            </w:r>
+            <w:r>
+              <w:t>của</w:t>
+            </w:r>
+            <w:r>
+              <w:t xml:space="preserve"> </w:t>
+            </w:r>
+            <w:r>
+              <w:t>mình, chưa add vào solution</w:t>
             </w:r>
           </w:p>
         </w:tc>
@@ -673,7 +900,49 @@
           </w:tcPr>
           <w:p>
             <w:r>
-              <w:t>File đã vị xóa, chưa commit( cáinày là khilàmviệctrongtrìnhbiêndịch)</w:t>
+              <w:t>File đã vị xóa, chưa commit( cái</w:t>
+            </w:r>
+            <w:r>
+              <w:t xml:space="preserve"> </w:t>
+            </w:r>
+            <w:r>
+              <w:t>này là khi</w:t>
+            </w:r>
+            <w:r>
+              <w:t xml:space="preserve"> </w:t>
+            </w:r>
+            <w:r>
+              <w:t>làm</w:t>
+            </w:r>
+            <w:r>
+              <w:t xml:space="preserve"> </w:t>
+            </w:r>
+            <w:r>
+              <w:t>việc</w:t>
+            </w:r>
+            <w:r>
+              <w:t xml:space="preserve"> </w:t>
+            </w:r>
+            <w:r>
+              <w:t>trong</w:t>
+            </w:r>
+            <w:r>
+              <w:t xml:space="preserve"> </w:t>
+            </w:r>
+            <w:r>
+              <w:t>trình</w:t>
+            </w:r>
+            <w:r>
+              <w:t xml:space="preserve"> </w:t>
+            </w:r>
+            <w:r>
+              <w:t>biên</w:t>
+            </w:r>
+            <w:r>
+              <w:t xml:space="preserve"> </w:t>
+            </w:r>
+            <w:r>
+              <w:t>dịch)</w:t>
             </w:r>
           </w:p>
         </w:tc>
@@ -696,10 +965,22 @@
           </w:tcPr>
           <w:p>
             <w:r>
-              <w:t>Dấu tam giácvàng</w:t>
-            </w:r>
-            <w:r>
-              <w:t>, có dấuhỏi</w:t>
+              <w:t>Dấu tam giác</w:t>
+            </w:r>
+            <w:r>
+              <w:t xml:space="preserve"> </w:t>
+            </w:r>
+            <w:r>
+              <w:t>vàng</w:t>
+            </w:r>
+            <w:r>
+              <w:t>, có dấu</w:t>
+            </w:r>
+            <w:r>
+              <w:t xml:space="preserve"> </w:t>
+            </w:r>
+            <w:r>
+              <w:t>hỏi</w:t>
             </w:r>
           </w:p>
         </w:tc>
@@ -710,7 +991,61 @@
           </w:tcPr>
           <w:p>
             <w:r>
-              <w:t>File vẫncòntrênmáy client, nhưngđã bị xóatrên Server. Gặpdấunhưtrênkhi update về.</w:t>
+              <w:t>File vẫn</w:t>
+            </w:r>
+            <w:r>
+              <w:t xml:space="preserve"> </w:t>
+            </w:r>
+            <w:r>
+              <w:t>còn</w:t>
+            </w:r>
+            <w:r>
+              <w:t xml:space="preserve"> </w:t>
+            </w:r>
+            <w:r>
+              <w:t>trên</w:t>
+            </w:r>
+            <w:r>
+              <w:t xml:space="preserve"> </w:t>
+            </w:r>
+            <w:r>
+              <w:t>máy client, nhưng</w:t>
+            </w:r>
+            <w:r>
+              <w:t xml:space="preserve"> </w:t>
+            </w:r>
+            <w:r>
+              <w:t>đã bị xóa</w:t>
+            </w:r>
+            <w:r>
+              <w:t xml:space="preserve"> </w:t>
+            </w:r>
+            <w:r>
+              <w:t>trên Server. Gặp</w:t>
+            </w:r>
+            <w:r>
+              <w:t xml:space="preserve"> </w:t>
+            </w:r>
+            <w:r>
+              <w:t>dấu</w:t>
+            </w:r>
+            <w:r>
+              <w:t xml:space="preserve"> </w:t>
+            </w:r>
+            <w:r>
+              <w:t>như</w:t>
+            </w:r>
+            <w:r>
+              <w:t xml:space="preserve"> </w:t>
+            </w:r>
+            <w:r>
+              <w:t>trên</w:t>
+            </w:r>
+            <w:r>
+              <w:t xml:space="preserve"> </w:t>
+            </w:r>
+            <w:r>
+              <w:t>khi update về.</w:t>
             </w:r>
           </w:p>
         </w:tc>
@@ -719,7 +1054,37 @@
     <w:p/>
     <w:p>
       <w:r>
-        <w:t>Liệtkêcácthaotáccủa Source safe cungcấp:</w:t>
+        <w:t>Liệt</w:t>
+      </w:r>
+      <w:r>
+        <w:t xml:space="preserve"> </w:t>
+      </w:r>
+      <w:r>
+        <w:t>kê</w:t>
+      </w:r>
+      <w:r>
+        <w:t xml:space="preserve"> </w:t>
+      </w:r>
+      <w:r>
+        <w:t>các</w:t>
+      </w:r>
+      <w:r>
+        <w:t xml:space="preserve"> </w:t>
+      </w:r>
+      <w:r>
+        <w:t>thao</w:t>
+      </w:r>
+      <w:r>
+        <w:t xml:space="preserve"> </w:t>
+      </w:r>
+      <w:r>
+        <w:t>tác</w:t>
+      </w:r>
+      <w:r>
+        <w:t xml:space="preserve"> </w:t>
+      </w:r>
+      <w:r>
+        <w:t>của Source safe cungcấp:</w:t>
       </w:r>
     </w:p>
     <w:p>
@@ -791,7 +1156,25 @@
         </w:numPr>
       </w:pPr>
       <w:r>
-        <w:t>Update to last version (Lấy mã nguồntừ sourcesafevề client)</w:t>
+        <w:t>Update to last</w:t>
+      </w:r>
+      <w:r>
+        <w:t>est</w:t>
+      </w:r>
+      <w:r>
+        <w:t xml:space="preserve"> version (Lấy mã nguồn</w:t>
+      </w:r>
+      <w:r>
+        <w:t xml:space="preserve"> </w:t>
+      </w:r>
+      <w:r>
+        <w:t>từ sourcesafe</w:t>
+      </w:r>
+      <w:r>
+        <w:t xml:space="preserve"> </w:t>
+      </w:r>
+      <w:r>
+        <w:t>về client)</w:t>
       </w:r>
     </w:p>
     <w:p>
@@ -816,6 +1199,9 @@
       </w:pPr>
       <w:r>
         <w:t>ShowChange</w:t>
+      </w:r>
+      <w:r>
+        <w:t xml:space="preserve"> </w:t>
       </w:r>
     </w:p>
     <w:p>
@@ -884,12 +1270,65 @@
         </w:rPr>
         <w:t>C KHI THAO TÁC VỚI FILE NÀO</w:t>
       </w:r>
+      <w:r>
+        <w:rPr>
+          <w:b/>
+          <w:i/>
+          <w:color w:val="0000FF"/>
+          <w:sz w:val="32"/>
+          <w:szCs w:val="32"/>
+        </w:rPr>
+        <w:t xml:space="preserve"> </w:t>
+      </w:r>
+    </w:p>
+    <w:p>
+      <w:pPr>
+        <w:pStyle w:val="ListParagraph"/>
+        <w:ind w:firstLine="720"/>
+        <w:rPr>
+          <w:b/>
+          <w:i/>
+          <w:color w:val="0000FF"/>
+          <w:sz w:val="32"/>
+          <w:szCs w:val="32"/>
+        </w:rPr>
+      </w:pPr>
+      <w:r>
+        <w:rPr>
+          <w:b/>
+          <w:i/>
+          <w:color w:val="0000FF"/>
+          <w:sz w:val="36"/>
+          <w:szCs w:val="36"/>
+        </w:rPr>
+        <w:sym w:font="Wingdings" w:char="F03F"/>
+      </w:r>
+      <w:r>
+        <w:rPr>
+          <w:b/>
+          <w:i/>
+          <w:color w:val="0000FF"/>
+          <w:sz w:val="36"/>
+          <w:szCs w:val="36"/>
+        </w:rPr>
+        <w:t xml:space="preserve">UPDATE </w:t>
+      </w:r>
+      <w:r>
+        <w:rPr>
+          <w:b/>
+          <w:i/>
+          <w:color w:val="0000FF"/>
+          <w:sz w:val="32"/>
+          <w:szCs w:val="32"/>
+        </w:rPr>
+        <w:t>TRƯỚC KHI MUỐN CHECK-IN</w:t>
+      </w:r>
     </w:p>
     <w:tbl>
       <w:tblPr>
         <w:tblStyle w:val="TableGrid"/>
         <w:tblW w:w="0" w:type="auto"/>
-        <w:tblLook w:val="04A0"/>
+        <w:tblLook w:val="04A0" w:firstRow="1" w:lastRow="0" w:firstColumn="1" w:lastColumn="0" w:noHBand="0" w:noVBand="1"/>
       </w:tblPr>
       <w:tblGrid>
         <w:gridCol w:w="3258"/>
@@ -971,7 +1410,35 @@
               </w:numPr>
             </w:pPr>
             <w:r>
-              <w:t>Chọnvàothưmucchứa Project, click chuộtphải --&gt;chọnTortoiseSVN --&gt; Impor</w:t>
+              <w:t>Chọn</w:t>
+            </w:r>
+            <w:r>
+              <w:t xml:space="preserve"> </w:t>
+            </w:r>
+            <w:r>
+              <w:t>vào</w:t>
+            </w:r>
+            <w:r>
+              <w:t xml:space="preserve"> </w:t>
+            </w:r>
+            <w:r>
+              <w:t>thư</w:t>
+            </w:r>
+            <w:r>
+              <w:t xml:space="preserve"> </w:t>
+            </w:r>
+            <w:r>
+              <w:t>muc</w:t>
+            </w:r>
+            <w:r>
+              <w:t xml:space="preserve"> </w:t>
+            </w:r>
+            <w:r>
+              <w:t>chứa Project, click chuộtphải --</w:t>
+            </w:r>
+            <w:r>
+              <w:lastRenderedPageBreak/>
+              <w:t>&gt;chọnTortoiseSVN --&gt; Impor</w:t>
             </w:r>
             <w:r>
               <w:t>t</w:t>
@@ -998,6 +1465,7 @@
           </w:tcPr>
           <w:p>
             <w:r>
+              <w:lastRenderedPageBreak/>
               <w:t>Lấy 1 project từ SVN server</w:t>
             </w:r>
           </w:p>
@@ -1027,7 +1495,6 @@
               </w:numPr>
             </w:pPr>
             <w:r>
-              <w:lastRenderedPageBreak/>
               <w:t>Click phảichuộtvào Folder vừatạo, chọn SVN Checkout</w:t>
             </w:r>
           </w:p>
@@ -1040,7 +1507,6 @@
           </w:tcPr>
           <w:p>
             <w:r>
-              <w:lastRenderedPageBreak/>
               <w:t>Đưathông tin( files) đãthayđổilên SVN server</w:t>
             </w:r>
           </w:p>
@@ -1087,8 +1553,6 @@
               </w:rPr>
               <w:t>Ghichú: Phải Update trướckhi Commit</w:t>
             </w:r>
-            <w:bookmarkStart w:id="0" w:name="_GoBack"/>
-            <w:bookmarkEnd w:id="0"/>
           </w:p>
         </w:tc>
       </w:tr>
@@ -1160,10 +1624,34 @@
               <w:rPr>
                 <w:b/>
               </w:rPr>
-              <w:t>Update to last version</w:t>
-            </w:r>
-            <w:r>
-              <w:t>:  toànbộ Project mà chưa file đó</w:t>
+              <w:t>Update to last</w:t>
+            </w:r>
+            <w:r>
+              <w:rPr>
+                <w:b/>
+              </w:rPr>
+              <w:t>est</w:t>
+            </w:r>
+            <w:r>
+              <w:rPr>
+                <w:b/>
+              </w:rPr>
+              <w:t xml:space="preserve"> version</w:t>
+            </w:r>
+            <w:r>
+              <w:t>:  toàn</w:t>
+            </w:r>
+            <w:r>
+              <w:t xml:space="preserve"> </w:t>
+            </w:r>
+            <w:r>
+              <w:t>bộ Project mà ch</w:t>
+            </w:r>
+            <w:r>
+              <w:t xml:space="preserve">ứa </w:t>
+            </w:r>
+            <w:r>
+              <w:t>file đó</w:t>
             </w:r>
           </w:p>
           <w:p>
@@ -1173,9 +1661,87 @@
                 <w:ilvl w:val="0"/>
                 <w:numId w:val="4"/>
               </w:numPr>
-            </w:pPr>
-            <w:r>
-              <w:t>Lock project lại (để mọingườibiếtrằngtôiđangthêm file)</w:t>
+              <w:rPr>
+                <w:strike/>
+              </w:rPr>
+            </w:pPr>
+            <w:r>
+              <w:rPr>
+                <w:strike/>
+              </w:rPr>
+              <w:t>Lock project lại (để mọi</w:t>
+            </w:r>
+            <w:r>
+              <w:rPr>
+                <w:strike/>
+              </w:rPr>
+              <w:t xml:space="preserve"> </w:t>
+            </w:r>
+            <w:r>
+              <w:rPr>
+                <w:strike/>
+              </w:rPr>
+              <w:t>người</w:t>
+            </w:r>
+            <w:r>
+              <w:rPr>
+                <w:strike/>
+              </w:rPr>
+              <w:t xml:space="preserve"> </w:t>
+            </w:r>
+            <w:r>
+              <w:rPr>
+                <w:strike/>
+              </w:rPr>
+              <w:t>biết</w:t>
+            </w:r>
+            <w:r>
+              <w:rPr>
+                <w:strike/>
+              </w:rPr>
+              <w:t xml:space="preserve"> </w:t>
+            </w:r>
+            <w:r>
+              <w:rPr>
+                <w:strike/>
+              </w:rPr>
+              <w:t>rằng</w:t>
+            </w:r>
+            <w:r>
+              <w:rPr>
+                <w:strike/>
+              </w:rPr>
+              <w:t xml:space="preserve"> </w:t>
+            </w:r>
+            <w:r>
+              <w:rPr>
+                <w:strike/>
+              </w:rPr>
+              <w:t>tôi</w:t>
+            </w:r>
+            <w:r>
+              <w:rPr>
+                <w:strike/>
+              </w:rPr>
+              <w:t xml:space="preserve"> </w:t>
+            </w:r>
+            <w:r>
+              <w:rPr>
+                <w:strike/>
+              </w:rPr>
+              <w:t>đang</w:t>
+            </w:r>
+            <w:r>
+              <w:rPr>
+                <w:strike/>
+              </w:rPr>
+              <w:t xml:space="preserve"> </w:t>
+            </w:r>
+            <w:r>
+              <w:rPr>
+                <w:strike/>
+              </w:rPr>
+              <w:t>thêm file)</w:t>
             </w:r>
           </w:p>
           <w:p>
@@ -1211,7 +1777,25 @@
               </w:numPr>
             </w:pPr>
             <w:r>
-              <w:t>Build cho success ful (làmcàngnhanhcàngtốt)</w:t>
+              <w:t>Build cho success ful (làm</w:t>
+            </w:r>
+            <w:r>
+              <w:t xml:space="preserve"> </w:t>
+            </w:r>
+            <w:r>
+              <w:t>càngnhanh</w:t>
+            </w:r>
+            <w:r>
+              <w:t xml:space="preserve"> </w:t>
+            </w:r>
+            <w:r>
+              <w:t>càng</w:t>
+            </w:r>
+            <w:r>
+              <w:t xml:space="preserve"> </w:t>
+            </w:r>
+            <w:r>
+              <w:t>tốt)</w:t>
             </w:r>
           </w:p>
           <w:p>
@@ -1233,8 +1817,14 @@
                 <w:ilvl w:val="0"/>
                 <w:numId w:val="4"/>
               </w:numPr>
-            </w:pPr>
-            <w:r>
+              <w:rPr>
+                <w:strike/>
+              </w:rPr>
+            </w:pPr>
+            <w:r>
+              <w:rPr>
+                <w:strike/>
+              </w:rPr>
               <w:t>Unlock Project</w:t>
             </w:r>
           </w:p>
@@ -1245,9 +1835,27 @@
                 <w:ilvl w:val="0"/>
                 <w:numId w:val="4"/>
               </w:numPr>
-            </w:pPr>
-            <w:r>
-              <w:t>Lock file đangthêm</w:t>
+              <w:rPr>
+                <w:strike/>
+              </w:rPr>
+            </w:pPr>
+            <w:r>
+              <w:rPr>
+                <w:strike/>
+              </w:rPr>
+              <w:t>Lock file đang</w:t>
+            </w:r>
+            <w:r>
+              <w:rPr>
+                <w:strike/>
+              </w:rPr>
+              <w:t xml:space="preserve"> </w:t>
+            </w:r>
+            <w:r>
+              <w:rPr>
+                <w:strike/>
+              </w:rPr>
+              <w:t>thêm</w:t>
             </w:r>
           </w:p>
           <w:p>
@@ -1259,7 +1867,49 @@
               </w:numPr>
             </w:pPr>
             <w:r>
-              <w:t>Cậpnhật mã nguồntiếptrên file này có đếnkhihoànthiện</w:t>
+              <w:t>Cập</w:t>
+            </w:r>
+            <w:r>
+              <w:t xml:space="preserve"> </w:t>
+            </w:r>
+            <w:r>
+              <w:t>nhật mã nguồn</w:t>
+            </w:r>
+            <w:r>
+              <w:t xml:space="preserve"> </w:t>
+            </w:r>
+            <w:r>
+              <w:t>tiếp</w:t>
+            </w:r>
+            <w:r>
+              <w:t xml:space="preserve"> </w:t>
+            </w:r>
+            <w:r>
+              <w:t>trên file này</w:t>
+            </w:r>
+            <w:r>
+              <w:t xml:space="preserve"> cho</w:t>
+            </w:r>
+            <w:r>
+              <w:t xml:space="preserve"> đến</w:t>
+            </w:r>
+            <w:r>
+              <w:t xml:space="preserve"> </w:t>
+            </w:r>
+            <w:r>
+              <w:t>khi</w:t>
+            </w:r>
+            <w:r>
+              <w:t xml:space="preserve"> </w:t>
+            </w:r>
+            <w:r>
+              <w:t>hoàn</w:t>
+            </w:r>
+            <w:r>
+              <w:t xml:space="preserve"> </w:t>
+            </w:r>
+            <w:r>
+              <w:t>thiện</w:t>
             </w:r>
           </w:p>
           <w:p>
@@ -1271,7 +1921,13 @@
               </w:numPr>
             </w:pPr>
             <w:r>
-              <w:t>Commit file lênvà unlock</w:t>
+              <w:t>Commit file lên</w:t>
+            </w:r>
+            <w:r>
+              <w:t xml:space="preserve"> </w:t>
+            </w:r>
+            <w:r>
+              <w:t>và unlock</w:t>
             </w:r>
           </w:p>
         </w:tc>
@@ -1298,8 +1954,14 @@
                 <w:ilvl w:val="0"/>
                 <w:numId w:val="5"/>
               </w:numPr>
-            </w:pPr>
-            <w:r>
+              <w:rPr>
+                <w:b/>
+              </w:rPr>
+            </w:pPr>
+            <w:r>
+              <w:rPr>
+                <w:b/>
+              </w:rPr>
               <w:t>Update to last version</w:t>
             </w:r>
           </w:p>
@@ -1310,8 +1972,14 @@
                 <w:ilvl w:val="0"/>
                 <w:numId w:val="5"/>
               </w:numPr>
-            </w:pPr>
-            <w:r>
+              <w:rPr>
+                <w:strike/>
+              </w:rPr>
+            </w:pPr>
+            <w:r>
+              <w:rPr>
+                <w:strike/>
+              </w:rPr>
               <w:t>Lock file mã nguồn</w:t>
             </w:r>
           </w:p>
@@ -1324,7 +1992,31 @@
               </w:numPr>
             </w:pPr>
             <w:r>
-              <w:t>Sửa file chođếnkhihoànthiện</w:t>
+              <w:t>Sửa file cho</w:t>
+            </w:r>
+            <w:r>
+              <w:t xml:space="preserve"> </w:t>
+            </w:r>
+            <w:r>
+              <w:t>đến</w:t>
+            </w:r>
+            <w:r>
+              <w:t xml:space="preserve"> </w:t>
+            </w:r>
+            <w:r>
+              <w:t>khi</w:t>
+            </w:r>
+            <w:r>
+              <w:t xml:space="preserve"> </w:t>
+            </w:r>
+            <w:r>
+              <w:t>hoàn</w:t>
+            </w:r>
+            <w:r>
+              <w:t xml:space="preserve"> </w:t>
+            </w:r>
+            <w:r>
+              <w:t>thiện</w:t>
             </w:r>
           </w:p>
           <w:p>
@@ -1346,8 +2038,14 @@
                 <w:ilvl w:val="0"/>
                 <w:numId w:val="5"/>
               </w:numPr>
-            </w:pPr>
-            <w:r>
+              <w:rPr>
+                <w:strike/>
+              </w:rPr>
+            </w:pPr>
+            <w:r>
+              <w:rPr>
+                <w:strike/>
+              </w:rPr>
               <w:t>Unlock</w:t>
             </w:r>
           </w:p>
@@ -1359,8 +2057,22 @@
             <w:tcW w:w="3258" w:type="dxa"/>
           </w:tcPr>
           <w:p>
-            <w:r>
+            <w:pPr>
+              <w:rPr>
+                <w:color w:val="00B0F0"/>
+              </w:rPr>
+            </w:pPr>
+            <w:r>
+              <w:rPr>
+                <w:color w:val="00B0F0"/>
+              </w:rPr>
               <w:t>Xóa 1 file mã nguồnđã có</w:t>
+            </w:r>
+            <w:r>
+              <w:rPr>
+                <w:color w:val="00B0F0"/>
+              </w:rPr>
+              <w:t xml:space="preserve"> (Check lại)</w:t>
             </w:r>
           </w:p>
         </w:tc>
@@ -1395,8 +2107,14 @@
                 <w:numId w:val="6"/>
               </w:numPr>
               <w:spacing w:after="200" w:line="276" w:lineRule="auto"/>
-            </w:pPr>
-            <w:r>
+              <w:rPr>
+                <w:strike/>
+              </w:rPr>
+            </w:pPr>
+            <w:r>
+              <w:rPr>
+                <w:strike/>
+              </w:rPr>
               <w:t>Lock project lại (để mọingườibiếtrằngtôiđangxóa file</w:t>
             </w:r>
           </w:p>
@@ -1408,12 +2126,21 @@
                 <w:numId w:val="6"/>
               </w:numPr>
               <w:spacing w:after="200" w:line="276" w:lineRule="auto"/>
-            </w:pPr>
-            <w:r>
-              <w:t>Click vào file cầ</w:t>
-            </w:r>
-            <w:r>
-              <w:t>nxóa --&gt;TortoiseSVN  --&gt; Delete</w:t>
+              <w:rPr>
+                <w:color w:val="00B0F0"/>
+              </w:rPr>
+            </w:pPr>
+            <w:r>
+              <w:rPr>
+                <w:color w:val="00B0F0"/>
+              </w:rPr>
+              <w:t>Click vào file cầnxóa --&gt;TortoiseSVN  --&gt; Delete</w:t>
+            </w:r>
+            <w:r>
+              <w:rPr>
+                <w:color w:val="00B0F0"/>
+              </w:rPr>
+              <w:t xml:space="preserve"> (Check lại)</w:t>
             </w:r>
           </w:p>
           <w:p>
@@ -1437,8 +2164,14 @@
                 <w:numId w:val="6"/>
               </w:numPr>
               <w:spacing w:after="200" w:line="276" w:lineRule="auto"/>
-            </w:pPr>
-            <w:r>
+              <w:rPr>
+                <w:strike/>
+              </w:rPr>
+            </w:pPr>
+            <w:r>
+              <w:rPr>
+                <w:strike/>
+              </w:rPr>
               <w:t>Unlock Project</w:t>
             </w:r>
           </w:p>
@@ -1480,7 +2213,19 @@
               <w:rPr>
                 <w:b/>
               </w:rPr>
-              <w:t>Update Project chứa file cầnchuyển</w:t>
+              <w:t>Update Project chứa file cần</w:t>
+            </w:r>
+            <w:r>
+              <w:rPr>
+                <w:b/>
+              </w:rPr>
+              <w:t xml:space="preserve"> </w:t>
+            </w:r>
+            <w:r>
+              <w:rPr>
+                <w:b/>
+              </w:rPr>
+              <w:t>chuyển</w:t>
             </w:r>
           </w:p>
           <w:p>
@@ -1490,8 +2235,14 @@
                 <w:ilvl w:val="0"/>
                 <w:numId w:val="11"/>
               </w:numPr>
-            </w:pPr>
-            <w:r>
+              <w:rPr>
+                <w:strike/>
+              </w:rPr>
+            </w:pPr>
+            <w:r>
+              <w:rPr>
+                <w:strike/>
+              </w:rPr>
               <w:t>Lock Project chứa file cầnchuyển</w:t>
             </w:r>
           </w:p>
@@ -1525,8 +2276,14 @@
                 <w:numId w:val="11"/>
               </w:numPr>
               <w:spacing w:after="200" w:line="276" w:lineRule="auto"/>
-            </w:pPr>
-            <w:r>
+              <w:rPr>
+                <w:strike/>
+              </w:rPr>
+            </w:pPr>
+            <w:r>
+              <w:rPr>
+                <w:strike/>
+              </w:rPr>
               <w:t>Lock Project cầnchuyền file tới</w:t>
             </w:r>
           </w:p>
@@ -1601,8 +2358,14 @@
                 <w:numId w:val="7"/>
               </w:numPr>
               <w:spacing w:after="200" w:line="276" w:lineRule="auto"/>
-            </w:pPr>
-            <w:r>
+              <w:rPr>
+                <w:strike/>
+              </w:rPr>
+            </w:pPr>
+            <w:r>
+              <w:rPr>
+                <w:strike/>
+              </w:rPr>
               <w:t>Lock toànbộ Solution</w:t>
             </w:r>
           </w:p>
@@ -1640,8 +2403,14 @@
                 <w:numId w:val="7"/>
               </w:numPr>
               <w:spacing w:after="200" w:line="276" w:lineRule="auto"/>
-            </w:pPr>
-            <w:r>
+              <w:rPr>
+                <w:strike/>
+              </w:rPr>
+            </w:pPr>
+            <w:r>
+              <w:rPr>
+                <w:strike/>
+              </w:rPr>
               <w:t>Unlock Solution</w:t>
             </w:r>
           </w:p>
@@ -1654,6 +2423,7 @@
           </w:tcPr>
           <w:p>
             <w:r>
+              <w:lastRenderedPageBreak/>
               <w:t>Xóa 1 project đã có</w:t>
             </w:r>
           </w:p>
@@ -1671,9 +2441,25 @@
             <w:tcW w:w="3258" w:type="dxa"/>
           </w:tcPr>
           <w:p>
-            <w:r>
+            <w:pPr>
+              <w:rPr>
+                <w:color w:val="00B0F0"/>
+              </w:rPr>
+            </w:pPr>
+            <w:r>
+              <w:rPr>
+                <w:color w:val="00B0F0"/>
+              </w:rPr>
               <w:t>Đổitên 1 file</w:t>
             </w:r>
+            <w:r>
+              <w:rPr>
+                <w:color w:val="00B0F0"/>
+              </w:rPr>
+              <w:t xml:space="preserve"> (Check lại)</w:t>
+            </w:r>
+            <w:bookmarkStart w:id="0" w:name="_GoBack"/>
+            <w:bookmarkEnd w:id="0"/>
           </w:p>
         </w:tc>
         <w:tc>
@@ -1690,7 +2476,37 @@
               <w:spacing w:after="200" w:line="276" w:lineRule="auto"/>
             </w:pPr>
             <w:r>
-              <w:t>Updatetolastest version toànbộ Project chứa file cầnsửatên</w:t>
+              <w:rPr>
+                <w:b/>
+              </w:rPr>
+              <w:t>Update</w:t>
+            </w:r>
+            <w:r>
+              <w:rPr>
+                <w:b/>
+              </w:rPr>
+              <w:t xml:space="preserve"> </w:t>
+            </w:r>
+            <w:r>
+              <w:rPr>
+                <w:b/>
+              </w:rPr>
+              <w:t>to</w:t>
+            </w:r>
+            <w:r>
+              <w:rPr>
+                <w:b/>
+              </w:rPr>
+              <w:t xml:space="preserve"> </w:t>
+            </w:r>
+            <w:r>
+              <w:rPr>
+                <w:b/>
+              </w:rPr>
+              <w:t>lastest version</w:t>
+            </w:r>
+            <w:r>
+              <w:t xml:space="preserve"> toànbộ Project chứa file cầnsửatên</w:t>
             </w:r>
           </w:p>
           <w:p>
@@ -1701,8 +2517,14 @@
                 <w:numId w:val="8"/>
               </w:numPr>
               <w:spacing w:after="200" w:line="276" w:lineRule="auto"/>
-            </w:pPr>
-            <w:r>
+              <w:rPr>
+                <w:strike/>
+              </w:rPr>
+            </w:pPr>
+            <w:r>
+              <w:rPr>
+                <w:strike/>
+              </w:rPr>
               <w:t>Lock file cầnđổitênlại</w:t>
             </w:r>
           </w:p>
@@ -1716,7 +2538,6 @@
               <w:spacing w:after="200" w:line="276" w:lineRule="auto"/>
             </w:pPr>
             <w:r>
-              <w:lastRenderedPageBreak/>
               <w:t>Click vào file cầnđổitên --&gt;TortoiseSVN  --&gt; Rename</w:t>
             </w:r>
           </w:p>
@@ -1741,8 +2562,14 @@
                 <w:numId w:val="8"/>
               </w:numPr>
               <w:spacing w:after="200" w:line="276" w:lineRule="auto"/>
-            </w:pPr>
-            <w:r>
+              <w:rPr>
+                <w:strike/>
+              </w:rPr>
+            </w:pPr>
+            <w:r>
+              <w:rPr>
+                <w:strike/>
+              </w:rPr>
               <w:t>Unlock Project</w:t>
             </w:r>
           </w:p>
@@ -1761,7 +2588,7 @@
 </file>
 
 <file path=word/numbering.xml><?xml version="1.0" encoding="utf-8"?>
-<w:numbering xmlns:ve="http://schemas.openxmlformats.org/markup-compatibility/2006" xmlns:o="urn:schemas-microsoft-com:office:office" xmlns:r="http://schemas.openxmlformats.org/officeDocument/2006/relationships" xmlns:m="http://schemas.openxmlformats.org/officeDocument/2006/math" xmlns:v="urn:schemas-microsoft-com:vml" xmlns:wp="http://schemas.openxmlformats.org/drawingml/2006/wordprocessingDrawing" xmlns:w10="urn:schemas-microsoft-com:office:word" xmlns:w="http://schemas.openxmlformats.org/wordprocessingml/2006/main" xmlns:wne="http://schemas.microsoft.com/office/word/2006/wordml">
+<w:numbering xmlns:wpc="http://schemas.microsoft.com/office/word/2010/wordprocessingCanvas" xmlns:mc="http://schemas.openxmlformats.org/markup-compatibility/2006" xmlns:o="urn:schemas-microsoft-com:office:office" xmlns:r="http://schemas.openxmlformats.org/officeDocument/2006/relationships" xmlns:m="http://schemas.openxmlformats.org/officeDocument/2006/math" xmlns:v="urn:schemas-microsoft-com:vml" xmlns:wp14="http://schemas.microsoft.com/office/word/2010/wordprocessingDrawing" xmlns:wp="http://schemas.openxmlformats.org/drawingml/2006/wordprocessingDrawing" xmlns:w10="urn:schemas-microsoft-com:office:word" xmlns:w="http://schemas.openxmlformats.org/wordprocessingml/2006/main" xmlns:w14="http://schemas.microsoft.com/office/word/2010/wordml" xmlns:w15="http://schemas.microsoft.com/office/word/2012/wordml" xmlns:wpg="http://schemas.microsoft.com/office/word/2010/wordprocessingGroup" xmlns:wpi="http://schemas.microsoft.com/office/word/2010/wordprocessingInk" xmlns:wne="http://schemas.microsoft.com/office/word/2006/wordml" xmlns:wps="http://schemas.microsoft.com/office/word/2010/wordprocessingShape" mc:Ignorable="w14 w15 wp14">
   <w:abstractNum w:abstractNumId="0">
     <w:nsid w:val="0FE16787"/>
     <w:multiLevelType w:val="hybridMultilevel"/>
@@ -3102,7 +3929,7 @@
 </file>
 
 <file path=word/styles.xml><?xml version="1.0" encoding="utf-8"?>
-<w:styles xmlns:r="http://schemas.openxmlformats.org/officeDocument/2006/relationships" xmlns:w="http://schemas.openxmlformats.org/wordprocessingml/2006/main">
+<w:styles xmlns:mc="http://schemas.openxmlformats.org/markup-compatibility/2006" xmlns:r="http://schemas.openxmlformats.org/officeDocument/2006/relationships" xmlns:w="http://schemas.openxmlformats.org/wordprocessingml/2006/main" xmlns:w14="http://schemas.microsoft.com/office/word/2010/wordml" xmlns:w15="http://schemas.microsoft.com/office/word/2012/wordml" mc:Ignorable="w14 w15">
   <w:docDefaults>
     <w:rPrDefault>
       <w:rPr>
@@ -3118,144 +3945,378 @@
       </w:pPr>
     </w:pPrDefault>
   </w:docDefaults>
-  <w:latentStyles w:defLockedState="0" w:defUIPriority="99" w:defSemiHidden="1" w:defUnhideWhenUsed="1" w:defQFormat="0" w:count="267">
-    <w:lsdException w:name="Normal" w:semiHidden="0" w:uiPriority="0" w:unhideWhenUsed="0" w:qFormat="1"/>
-    <w:lsdException w:name="heading 1" w:semiHidden="0" w:uiPriority="9" w:unhideWhenUsed="0" w:qFormat="1"/>
-    <w:lsdException w:name="heading 2" w:uiPriority="9" w:qFormat="1"/>
-    <w:lsdException w:name="heading 3" w:uiPriority="9" w:qFormat="1"/>
-    <w:lsdException w:name="heading 4" w:uiPriority="9" w:qFormat="1"/>
-    <w:lsdException w:name="heading 5" w:uiPriority="9" w:qFormat="1"/>
-    <w:lsdException w:name="heading 6" w:uiPriority="9" w:qFormat="1"/>
-    <w:lsdException w:name="heading 7" w:uiPriority="9" w:qFormat="1"/>
-    <w:lsdException w:name="heading 8" w:uiPriority="9" w:qFormat="1"/>
-    <w:lsdException w:name="heading 9" w:uiPriority="9" w:qFormat="1"/>
-    <w:lsdException w:name="toc 1" w:uiPriority="39"/>
-    <w:lsdException w:name="toc 2" w:uiPriority="39"/>
-    <w:lsdException w:name="toc 3" w:uiPriority="39"/>
-    <w:lsdException w:name="toc 4" w:uiPriority="39"/>
-    <w:lsdException w:name="toc 5" w:uiPriority="39"/>
-    <w:lsdException w:name="toc 6" w:uiPriority="39"/>
-    <w:lsdException w:name="toc 7" w:uiPriority="39"/>
-    <w:lsdException w:name="toc 8" w:uiPriority="39"/>
-    <w:lsdException w:name="toc 9" w:uiPriority="39"/>
-    <w:lsdException w:name="caption" w:uiPriority="35" w:qFormat="1"/>
-    <w:lsdException w:name="Title" w:semiHidden="0" w:uiPriority="10" w:unhideWhenUsed="0" w:qFormat="1"/>
-    <w:lsdException w:name="Default Paragraph Font" w:uiPriority="1"/>
-    <w:lsdException w:name="Subtitle" w:semiHidden="0" w:uiPriority="11" w:unhideWhenUsed="0" w:qFormat="1"/>
-    <w:lsdException w:name="Strong" w:semiHidden="0" w:uiPriority="22" w:unhideWhenUsed="0" w:qFormat="1"/>
-    <w:lsdException w:name="Emphasis" w:semiHidden="0" w:uiPriority="20" w:unhideWhenUsed="0" w:qFormat="1"/>
-    <w:lsdException w:name="Table Grid" w:semiHidden="0" w:uiPriority="59" w:unhideWhenUsed="0"/>
-    <w:lsdException w:name="Placeholder Text" w:unhideWhenUsed="0"/>
-    <w:lsdException w:name="No Spacing" w:semiHidden="0" w:uiPriority="1" w:unhideWhenUsed="0" w:qFormat="1"/>
-    <w:lsdException w:name="Light Shading" w:semiHidden="0" w:uiPriority="60" w:unhideWhenUsed="0"/>
-    <w:lsdException w:name="Light List" w:semiHidden="0" w:uiPriority="61" w:unhideWhenUsed="0"/>
-    <w:lsdException w:name="Light Grid" w:semiHidden="0" w:uiPriority="62" w:unhideWhenUsed="0"/>
-    <w:lsdException w:name="Medium Shading 1" w:semiHidden="0" w:uiPriority="63" w:unhideWhenUsed="0"/>
-    <w:lsdException w:name="Medium Shading 2" w:semiHidden="0" w:uiPriority="64" w:unhideWhenUsed="0"/>
-    <w:lsdException w:name="Medium List 1" w:semiHidden="0" w:uiPriority="65" w:unhideWhenUsed="0"/>
-    <w:lsdException w:name="Medium List 2" w:semiHidden="0" w:uiPriority="66" w:unhideWhenUsed="0"/>
-    <w:lsdException w:name="Medium Grid 1" w:semiHidden="0" w:uiPriority="67" w:unhideWhenUsed="0"/>
-    <w:lsdException w:name="Medium Grid 2" w:semiHidden="0" w:uiPriority="68" w:unhideWhenUsed="0"/>
-    <w:lsdException w:name="Medium Grid 3" w:semiHidden="0" w:uiPriority="69" w:unhideWhenUsed="0"/>
-    <w:lsdException w:name="Dark List" w:semiHidden="0" w:uiPriority="70" w:unhideWhenUsed="0"/>
-    <w:lsdException w:name="Colorful Shading" w:semiHidden="0" w:uiPriority="71" w:unhideWhenUsed="0"/>
-    <w:lsdException w:name="Colorful List" w:semiHidden="0" w:uiPriority="72" w:unhideWhenUsed="0"/>
-    <w:lsdException w:name="Colorful Grid" w:semiHidden="0" w:uiPriority="73" w:unhideWhenUsed="0"/>
-    <w:lsdException w:name="Light Shading Accent 1" w:semiHidden="0" w:uiPriority="60" w:unhideWhenUsed="0"/>
-    <w:lsdException w:name="Light List Accent 1" w:semiHidden="0" w:uiPriority="61" w:unhideWhenUsed="0"/>
-    <w:lsdException w:name="Light Grid Accent 1" w:semiHidden="0" w:uiPriority="62" w:unhideWhenUsed="0"/>
-    <w:lsdException w:name="Medium Shading 1 Accent 1" w:semiHidden="0" w:uiPriority="63" w:unhideWhenUsed="0"/>
-    <w:lsdException w:name="Medium Shading 2 Accent 1" w:semiHidden="0" w:uiPriority="64" w:unhideWhenUsed="0"/>
-    <w:lsdException w:name="Medium List 1 Accent 1" w:semiHidden="0" w:uiPriority="65" w:unhideWhenUsed="0"/>
-    <w:lsdException w:name="Revision" w:unhideWhenUsed="0"/>
-    <w:lsdException w:name="List Paragraph" w:semiHidden="0" w:uiPriority="34" w:unhideWhenUsed="0" w:qFormat="1"/>
-    <w:lsdException w:name="Quote" w:semiHidden="0" w:uiPriority="29" w:unhideWhenUsed="0" w:qFormat="1"/>
-    <w:lsdException w:name="Intense Quote" w:semiHidden="0" w:uiPriority="30" w:unhideWhenUsed="0" w:qFormat="1"/>
-    <w:lsdException w:name="Medium List 2 Accent 1" w:semiHidden="0" w:uiPriority="66" w:unhideWhenUsed="0"/>
-    <w:lsdException w:name="Medium Grid 1 Accent 1" w:semiHidden="0" w:uiPriority="67" w:unhideWhenUsed="0"/>
-    <w:lsdException w:name="Medium Grid 2 Accent 1" w:semiHidden="0" w:uiPriority="68" w:unhideWhenUsed="0"/>
-    <w:lsdException w:name="Medium Grid 3 Accent 1" w:semiHidden="0" w:uiPriority="69" w:unhideWhenUsed="0"/>
-    <w:lsdException w:name="Dark List Accent 1" w:semiHidden="0" w:uiPriority="70" w:unhideWhenUsed="0"/>
-    <w:lsdException w:name="Colorful Shading Accent 1" w:semiHidden="0" w:uiPriority="71" w:unhideWhenUsed="0"/>
-    <w:lsdException w:name="Colorful List Accent 1" w:semiHidden="0" w:uiPriority="72" w:unhideWhenUsed="0"/>
-    <w:lsdException w:name="Colorful Grid Accent 1" w:semiHidden="0" w:uiPriority="73" w:unhideWhenUsed="0"/>
-    <w:lsdException w:name="Light Shading Accent 2" w:semiHidden="0" w:uiPriority="60" w:unhideWhenUsed="0"/>
-    <w:lsdException w:name="Light List Accent 2" w:semiHidden="0" w:uiPriority="61" w:unhideWhenUsed="0"/>
-    <w:lsdException w:name="Light Grid Accent 2" w:semiHidden="0" w:uiPriority="62" w:unhideWhenUsed="0"/>
-    <w:lsdException w:name="Medium Shading 1 Accent 2" w:semiHidden="0" w:uiPriority="63" w:unhideWhenUsed="0"/>
-    <w:lsdException w:name="Medium Shading 2 Accent 2" w:semiHidden="0" w:uiPriority="64" w:unhideWhenUsed="0"/>
-    <w:lsdException w:name="Medium List 1 Accent 2" w:semiHidden="0" w:uiPriority="65" w:unhideWhenUsed="0"/>
-    <w:lsdException w:name="Medium List 2 Accent 2" w:semiHidden="0" w:uiPriority="66" w:unhideWhenUsed="0"/>
-    <w:lsdException w:name="Medium Grid 1 Accent 2" w:semiHidden="0" w:uiPriority="67" w:unhideWhenUsed="0"/>
-    <w:lsdException w:name="Medium Grid 2 Accent 2" w:semiHidden="0" w:uiPriority="68" w:unhideWhenUsed="0"/>
-    <w:lsdException w:name="Medium Grid 3 Accent 2" w:semiHidden="0" w:uiPriority="69" w:unhideWhenUsed="0"/>
-    <w:lsdException w:name="Dark List Accent 2" w:semiHidden="0" w:uiPriority="70" w:unhideWhenUsed="0"/>
-    <w:lsdException w:name="Colorful Shading Accent 2" w:semiHidden="0" w:uiPriority="71" w:unhideWhenUsed="0"/>
-    <w:lsdException w:name="Colorful List Accent 2" w:semiHidden="0" w:uiPriority="72" w:unhideWhenUsed="0"/>
-    <w:lsdException w:name="Colorful Grid Accent 2" w:semiHidden="0" w:uiPriority="73" w:unhideWhenUsed="0"/>
-    <w:lsdException w:name="Light Shading Accent 3" w:semiHidden="0" w:uiPriority="60" w:unhideWhenUsed="0"/>
-    <w:lsdException w:name="Light List Accent 3" w:semiHidden="0" w:uiPriority="61" w:unhideWhenUsed="0"/>
-    <w:lsdException w:name="Light Grid Accent 3" w:semiHidden="0" w:uiPriority="62" w:unhideWhenUsed="0"/>
-    <w:lsdException w:name="Medium Shading 1 Accent 3" w:semiHidden="0" w:uiPriority="63" w:unhideWhenUsed="0"/>
-    <w:lsdException w:name="Medium Shading 2 Accent 3" w:semiHidden="0" w:uiPriority="64" w:unhideWhenUsed="0"/>
-    <w:lsdException w:name="Medium List 1 Accent 3" w:semiHidden="0" w:uiPriority="65" w:unhideWhenUsed="0"/>
-    <w:lsdException w:name="Medium List 2 Accent 3" w:semiHidden="0" w:uiPriority="66" w:unhideWhenUsed="0"/>
-    <w:lsdException w:name="Medium Grid 1 Accent 3" w:semiHidden="0" w:uiPriority="67" w:unhideWhenUsed="0"/>
-    <w:lsdException w:name="Medium Grid 2 Accent 3" w:semiHidden="0" w:uiPriority="68" w:unhideWhenUsed="0"/>
-    <w:lsdException w:name="Medium Grid 3 Accent 3" w:semiHidden="0" w:uiPriority="69" w:unhideWhenUsed="0"/>
-    <w:lsdException w:name="Dark List Accent 3" w:semiHidden="0" w:uiPriority="70" w:unhideWhenUsed="0"/>
-    <w:lsdException w:name="Colorful Shading Accent 3" w:semiHidden="0" w:uiPriority="71" w:unhideWhenUsed="0"/>
-    <w:lsdException w:name="Colorful List Accent 3" w:semiHidden="0" w:uiPriority="72" w:unhideWhenUsed="0"/>
-    <w:lsdException w:name="Colorful Grid Accent 3" w:semiHidden="0" w:uiPriority="73" w:unhideWhenUsed="0"/>
-    <w:lsdException w:name="Light Shading Accent 4" w:semiHidden="0" w:uiPriority="60" w:unhideWhenUsed="0"/>
-    <w:lsdException w:name="Light List Accent 4" w:semiHidden="0" w:uiPriority="61" w:unhideWhenUsed="0"/>
-    <w:lsdException w:name="Light Grid Accent 4" w:semiHidden="0" w:uiPriority="62" w:unhideWhenUsed="0"/>
-    <w:lsdException w:name="Medium Shading 1 Accent 4" w:semiHidden="0" w:uiPriority="63" w:unhideWhenUsed="0"/>
-    <w:lsdException w:name="Medium Shading 2 Accent 4" w:semiHidden="0" w:uiPriority="64" w:unhideWhenUsed="0"/>
-    <w:lsdException w:name="Medium List 1 Accent 4" w:semiHidden="0" w:uiPriority="65" w:unhideWhenUsed="0"/>
-    <w:lsdException w:name="Medium List 2 Accent 4" w:semiHidden="0" w:uiPriority="66" w:unhideWhenUsed="0"/>
-    <w:lsdException w:name="Medium Grid 1 Accent 4" w:semiHidden="0" w:uiPriority="67" w:unhideWhenUsed="0"/>
-    <w:lsdException w:name="Medium Grid 2 Accent 4" w:semiHidden="0" w:uiPriority="68" w:unhideWhenUsed="0"/>
-    <w:lsdException w:name="Medium Grid 3 Accent 4" w:semiHidden="0" w:uiPriority="69" w:unhideWhenUsed="0"/>
-    <w:lsdException w:name="Dark List Accent 4" w:semiHidden="0" w:uiPriority="70" w:unhideWhenUsed="0"/>
-    <w:lsdException w:name="Colorful Shading Accent 4" w:semiHidden="0" w:uiPriority="71" w:unhideWhenUsed="0"/>
-    <w:lsdException w:name="Colorful List Accent 4" w:semiHidden="0" w:uiPriority="72" w:unhideWhenUsed="0"/>
-    <w:lsdException w:name="Colorful Grid Accent 4" w:semiHidden="0" w:uiPriority="73" w:unhideWhenUsed="0"/>
-    <w:lsdException w:name="Light Shading Accent 5" w:semiHidden="0" w:uiPriority="60" w:unhideWhenUsed="0"/>
-    <w:lsdException w:name="Light List Accent 5" w:semiHidden="0" w:uiPriority="61" w:unhideWhenUsed="0"/>
-    <w:lsdException w:name="Light Grid Accent 5" w:semiHidden="0" w:uiPriority="62" w:unhideWhenUsed="0"/>
-    <w:lsdException w:name="Medium Shading 1 Accent 5" w:semiHidden="0" w:uiPriority="63" w:unhideWhenUsed="0"/>
-    <w:lsdException w:name="Medium Shading 2 Accent 5" w:semiHidden="0" w:uiPriority="64" w:unhideWhenUsed="0"/>
-    <w:lsdException w:name="Medium List 1 Accent 5" w:semiHidden="0" w:uiPriority="65" w:unhideWhenUsed="0"/>
-    <w:lsdException w:name="Medium List 2 Accent 5" w:semiHidden="0" w:uiPriority="66" w:unhideWhenUsed="0"/>
-    <w:lsdException w:name="Medium Grid 1 Accent 5" w:semiHidden="0" w:uiPriority="67" w:unhideWhenUsed="0"/>
-    <w:lsdException w:name="Medium Grid 2 Accent 5" w:semiHidden="0" w:uiPriority="68" w:unhideWhenUsed="0"/>
-    <w:lsdException w:name="Medium Grid 3 Accent 5" w:semiHidden="0" w:uiPriority="69" w:unhideWhenUsed="0"/>
-    <w:lsdException w:name="Dark List Accent 5" w:semiHidden="0" w:uiPriority="70" w:unhideWhenUsed="0"/>
-    <w:lsdException w:name="Colorful Shading Accent 5" w:semiHidden="0" w:uiPriority="71" w:unhideWhenUsed="0"/>
-    <w:lsdException w:name="Colorful List Accent 5" w:semiHidden="0" w:uiPriority="72" w:unhideWhenUsed="0"/>
-    <w:lsdException w:name="Colorful Grid Accent 5" w:semiHidden="0" w:uiPriority="73" w:unhideWhenUsed="0"/>
-    <w:lsdException w:name="Light Shading Accent 6" w:semiHidden="0" w:uiPriority="60" w:unhideWhenUsed="0"/>
-    <w:lsdException w:name="Light List Accent 6" w:semiHidden="0" w:uiPriority="61" w:unhideWhenUsed="0"/>
-    <w:lsdException w:name="Light Grid Accent 6" w:semiHidden="0" w:uiPriority="62" w:unhideWhenUsed="0"/>
-    <w:lsdException w:name="Medium Shading 1 Accent 6" w:semiHidden="0" w:uiPriority="63" w:unhideWhenUsed="0"/>
-    <w:lsdException w:name="Medium Shading 2 Accent 6" w:semiHidden="0" w:uiPriority="64" w:unhideWhenUsed="0"/>
-    <w:lsdException w:name="Medium List 1 Accent 6" w:semiHidden="0" w:uiPriority="65" w:unhideWhenUsed="0"/>
-    <w:lsdException w:name="Medium List 2 Accent 6" w:semiHidden="0" w:uiPriority="66" w:unhideWhenUsed="0"/>
-    <w:lsdException w:name="Medium Grid 1 Accent 6" w:semiHidden="0" w:uiPriority="67" w:unhideWhenUsed="0"/>
-    <w:lsdException w:name="Medium Grid 2 Accent 6" w:semiHidden="0" w:uiPriority="68" w:unhideWhenUsed="0"/>
-    <w:lsdException w:name="Medium Grid 3 Accent 6" w:semiHidden="0" w:uiPriority="69" w:unhideWhenUsed="0"/>
-    <w:lsdException w:name="Dark List Accent 6" w:semiHidden="0" w:uiPriority="70" w:unhideWhenUsed="0"/>
-    <w:lsdException w:name="Colorful Shading Accent 6" w:semiHidden="0" w:uiPriority="71" w:unhideWhenUsed="0"/>
-    <w:lsdException w:name="Colorful List Accent 6" w:semiHidden="0" w:uiPriority="72" w:unhideWhenUsed="0"/>
-    <w:lsdException w:name="Colorful Grid Accent 6" w:semiHidden="0" w:uiPriority="73" w:unhideWhenUsed="0"/>
-    <w:lsdException w:name="Subtle Emphasis" w:semiHidden="0" w:uiPriority="19" w:unhideWhenUsed="0" w:qFormat="1"/>
-    <w:lsdException w:name="Intense Emphasis" w:semiHidden="0" w:uiPriority="21" w:unhideWhenUsed="0" w:qFormat="1"/>
-    <w:lsdException w:name="Subtle Reference" w:semiHidden="0" w:uiPriority="31" w:unhideWhenUsed="0" w:qFormat="1"/>
-    <w:lsdException w:name="Intense Reference" w:semiHidden="0" w:uiPriority="32" w:unhideWhenUsed="0" w:qFormat="1"/>
-    <w:lsdException w:name="Book Title" w:semiHidden="0" w:uiPriority="33" w:unhideWhenUsed="0" w:qFormat="1"/>
-    <w:lsdException w:name="Bibliography" w:uiPriority="37"/>
-    <w:lsdException w:name="TOC Heading" w:uiPriority="39" w:qFormat="1"/>
+  <w:latentStyles w:defLockedState="0" w:defUIPriority="99" w:defSemiHidden="0" w:defUnhideWhenUsed="0" w:defQFormat="0" w:count="371">
+    <w:lsdException w:name="Normal" w:uiPriority="0" w:qFormat="1"/>
+    <w:lsdException w:name="heading 1" w:uiPriority="9" w:qFormat="1"/>
+    <w:lsdException w:name="heading 2" w:semiHidden="1" w:uiPriority="9" w:unhideWhenUsed="1" w:qFormat="1"/>
+    <w:lsdException w:name="heading 3" w:semiHidden="1" w:uiPriority="9" w:unhideWhenUsed="1" w:qFormat="1"/>
+    <w:lsdException w:name="heading 4" w:semiHidden="1" w:uiPriority="9" w:unhideWhenUsed="1" w:qFormat="1"/>
+    <w:lsdException w:name="heading 5" w:semiHidden="1" w:uiPriority="9" w:unhideWhenUsed="1" w:qFormat="1"/>
+    <w:lsdException w:name="heading 6" w:semiHidden="1" w:uiPriority="9" w:unhideWhenUsed="1" w:qFormat="1"/>
+    <w:lsdException w:name="heading 7" w:semiHidden="1" w:uiPriority="9" w:unhideWhenUsed="1" w:qFormat="1"/>
+    <w:lsdException w:name="heading 8" w:semiHidden="1" w:uiPriority="9" w:unhideWhenUsed="1" w:qFormat="1"/>
+    <w:lsdException w:name="heading 9" w:semiHidden="1" w:uiPriority="9" w:unhideWhenUsed="1" w:qFormat="1"/>
+    <w:lsdException w:name="index 1" w:semiHidden="1" w:unhideWhenUsed="1"/>
+    <w:lsdException w:name="index 2" w:semiHidden="1" w:unhideWhenUsed="1"/>
+    <w:lsdException w:name="index 3" w:semiHidden="1" w:unhideWhenUsed="1"/>
+    <w:lsdException w:name="index 4" w:semiHidden="1" w:unhideWhenUsed="1"/>
+    <w:lsdException w:name="index 5" w:semiHidden="1" w:unhideWhenUsed="1"/>
+    <w:lsdException w:name="index 6" w:semiHidden="1" w:unhideWhenUsed="1"/>
+    <w:lsdException w:name="index 7" w:semiHidden="1" w:unhideWhenUsed="1"/>
+    <w:lsdException w:name="index 8" w:semiHidden="1" w:unhideWhenUsed="1"/>
+    <w:lsdException w:name="index 9" w:semiHidden="1" w:unhideWhenUsed="1"/>
+    <w:lsdException w:name="toc 1" w:semiHidden="1" w:uiPriority="39" w:unhideWhenUsed="1"/>
+    <w:lsdException w:name="toc 2" w:semiHidden="1" w:uiPriority="39" w:unhideWhenUsed="1"/>
+    <w:lsdException w:name="toc 3" w:semiHidden="1" w:uiPriority="39" w:unhideWhenUsed="1"/>
+    <w:lsdException w:name="toc 4" w:semiHidden="1" w:uiPriority="39" w:unhideWhenUsed="1"/>
+    <w:lsdException w:name="toc 5" w:semiHidden="1" w:uiPriority="39" w:unhideWhenUsed="1"/>
+    <w:lsdException w:name="toc 6" w:semiHidden="1" w:uiPriority="39" w:unhideWhenUsed="1"/>
+    <w:lsdException w:name="toc 7" w:semiHidden="1" w:uiPriority="39" w:unhideWhenUsed="1"/>
+    <w:lsdException w:name="toc 8" w:semiHidden="1" w:uiPriority="39" w:unhideWhenUsed="1"/>
+    <w:lsdException w:name="toc 9" w:semiHidden="1" w:uiPriority="39" w:unhideWhenUsed="1"/>
+    <w:lsdException w:name="Normal Indent" w:semiHidden="1" w:unhideWhenUsed="1"/>
+    <w:lsdException w:name="footnote text" w:semiHidden="1" w:unhideWhenUsed="1"/>
+    <w:lsdException w:name="annotation text" w:semiHidden="1" w:unhideWhenUsed="1"/>
+    <w:lsdException w:name="header" w:semiHidden="1" w:unhideWhenUsed="1"/>
+    <w:lsdException w:name="footer" w:semiHidden="1" w:unhideWhenUsed="1"/>
+    <w:lsdException w:name="index heading" w:semiHidden="1" w:unhideWhenUsed="1"/>
+    <w:lsdException w:name="caption" w:semiHidden="1" w:uiPriority="35" w:unhideWhenUsed="1" w:qFormat="1"/>
+    <w:lsdException w:name="table of figures" w:semiHidden="1" w:unhideWhenUsed="1"/>
+    <w:lsdException w:name="envelope address" w:semiHidden="1" w:unhideWhenUsed="1"/>
+    <w:lsdException w:name="envelope return" w:semiHidden="1" w:unhideWhenUsed="1"/>
+    <w:lsdException w:name="footnote reference" w:semiHidden="1" w:unhideWhenUsed="1"/>
+    <w:lsdException w:name="annotation reference" w:semiHidden="1" w:unhideWhenUsed="1"/>
+    <w:lsdException w:name="line number" w:semiHidden="1" w:unhideWhenUsed="1"/>
+    <w:lsdException w:name="page number" w:semiHidden="1" w:unhideWhenUsed="1"/>
+    <w:lsdException w:name="endnote reference" w:semiHidden="1" w:unhideWhenUsed="1"/>
+    <w:lsdException w:name="endnote text" w:semiHidden="1" w:unhideWhenUsed="1"/>
+    <w:lsdException w:name="table of authorities" w:semiHidden="1" w:unhideWhenUsed="1"/>
+    <w:lsdException w:name="macro" w:semiHidden="1" w:unhideWhenUsed="1"/>
+    <w:lsdException w:name="toa heading" w:semiHidden="1" w:unhideWhenUsed="1"/>
+    <w:lsdException w:name="List" w:semiHidden="1" w:unhideWhenUsed="1"/>
+    <w:lsdException w:name="List Bullet" w:semiHidden="1" w:unhideWhenUsed="1"/>
+    <w:lsdException w:name="List Number" w:semiHidden="1" w:unhideWhenUsed="1"/>
+    <w:lsdException w:name="List 2" w:semiHidden="1" w:unhideWhenUsed="1"/>
+    <w:lsdException w:name="List 3" w:semiHidden="1" w:unhideWhenUsed="1"/>
+    <w:lsdException w:name="List 4" w:semiHidden="1" w:unhideWhenUsed="1"/>
+    <w:lsdException w:name="List 5" w:semiHidden="1" w:unhideWhenUsed="1"/>
+    <w:lsdException w:name="List Bullet 2" w:semiHidden="1" w:unhideWhenUsed="1"/>
+    <w:lsdException w:name="List Bullet 3" w:semiHidden="1" w:unhideWhenUsed="1"/>
+    <w:lsdException w:name="List Bullet 4" w:semiHidden="1" w:unhideWhenUsed="1"/>
+    <w:lsdException w:name="List Bullet 5" w:semiHidden="1" w:unhideWhenUsed="1"/>
+    <w:lsdException w:name="List Number 2" w:semiHidden="1" w:unhideWhenUsed="1"/>
+    <w:lsdException w:name="List Number 3" w:semiHidden="1" w:unhideWhenUsed="1"/>
+    <w:lsdException w:name="List Number 4" w:semiHidden="1" w:unhideWhenUsed="1"/>
+    <w:lsdException w:name="List Number 5" w:semiHidden="1" w:unhideWhenUsed="1"/>
+    <w:lsdException w:name="Title" w:uiPriority="10" w:qFormat="1"/>
+    <w:lsdException w:name="Closing" w:semiHidden="1" w:unhideWhenUsed="1"/>
+    <w:lsdException w:name="Signature" w:semiHidden="1" w:unhideWhenUsed="1"/>
+    <w:lsdException w:name="Default Paragraph Font" w:semiHidden="1" w:uiPriority="1" w:unhideWhenUsed="1"/>
+    <w:lsdException w:name="Body Text" w:semiHidden="1" w:unhideWhenUsed="1"/>
+    <w:lsdException w:name="Body Text Indent" w:semiHidden="1" w:unhideWhenUsed="1"/>
+    <w:lsdException w:name="List Continue" w:semiHidden="1" w:unhideWhenUsed="1"/>
+    <w:lsdException w:name="List Continue 2" w:semiHidden="1" w:unhideWhenUsed="1"/>
+    <w:lsdException w:name="List Continue 3" w:semiHidden="1" w:unhideWhenUsed="1"/>
+    <w:lsdException w:name="List Continue 4" w:semiHidden="1" w:unhideWhenUsed="1"/>
+    <w:lsdException w:name="List Continue 5" w:semiHidden="1" w:unhideWhenUsed="1"/>
+    <w:lsdException w:name="Message Header" w:semiHidden="1" w:unhideWhenUsed="1"/>
+    <w:lsdException w:name="Subtitle" w:uiPriority="11" w:qFormat="1"/>
+    <w:lsdException w:name="Salutation" w:semiHidden="1" w:unhideWhenUsed="1"/>
+    <w:lsdException w:name="Date" w:semiHidden="1" w:unhideWhenUsed="1"/>
+    <w:lsdException w:name="Body Text First Indent" w:semiHidden="1" w:unhideWhenUsed="1"/>
+    <w:lsdException w:name="Body Text First Indent 2" w:semiHidden="1" w:unhideWhenUsed="1"/>
+    <w:lsdException w:name="Note Heading" w:semiHidden="1" w:unhideWhenUsed="1"/>
+    <w:lsdException w:name="Body Text 2" w:semiHidden="1" w:unhideWhenUsed="1"/>
+    <w:lsdException w:name="Body Text 3" w:semiHidden="1" w:unhideWhenUsed="1"/>
+    <w:lsdException w:name="Body Text Indent 2" w:semiHidden="1" w:unhideWhenUsed="1"/>
+    <w:lsdException w:name="Body Text Indent 3" w:semiHidden="1" w:unhideWhenUsed="1"/>
+    <w:lsdException w:name="Block Text" w:semiHidden="1" w:unhideWhenUsed="1"/>
+    <w:lsdException w:name="Hyperlink" w:semiHidden="1" w:unhideWhenUsed="1"/>
+    <w:lsdException w:name="FollowedHyperlink" w:semiHidden="1" w:unhideWhenUsed="1"/>
+    <w:lsdException w:name="Strong" w:uiPriority="22" w:qFormat="1"/>
+    <w:lsdException w:name="Emphasis" w:uiPriority="20" w:qFormat="1"/>
+    <w:lsdException w:name="Document Map" w:semiHidden="1" w:unhideWhenUsed="1"/>
+    <w:lsdException w:name="Plain Text" w:semiHidden="1" w:unhideWhenUsed="1"/>
+    <w:lsdException w:name="E-mail Signature" w:semiHidden="1" w:unhideWhenUsed="1"/>
+    <w:lsdException w:name="HTML Top of Form" w:semiHidden="1" w:unhideWhenUsed="1"/>
+    <w:lsdException w:name="HTML Bottom of Form" w:semiHidden="1" w:unhideWhenUsed="1"/>
+    <w:lsdException w:name="Normal (Web)" w:semiHidden="1" w:unhideWhenUsed="1"/>
+    <w:lsdException w:name="HTML Acronym" w:semiHidden="1" w:unhideWhenUsed="1"/>
+    <w:lsdException w:name="HTML Address" w:semiHidden="1" w:unhideWhenUsed="1"/>
+    <w:lsdException w:name="HTML Cite" w:semiHidden="1" w:unhideWhenUsed="1"/>
+    <w:lsdException w:name="HTML Code" w:semiHidden="1" w:unhideWhenUsed="1"/>
+    <w:lsdException w:name="HTML Definition" w:semiHidden="1" w:unhideWhenUsed="1"/>
+    <w:lsdException w:name="HTML Keyboard" w:semiHidden="1" w:unhideWhenUsed="1"/>
+    <w:lsdException w:name="HTML Preformatted" w:semiHidden="1" w:unhideWhenUsed="1"/>
+    <w:lsdException w:name="HTML Sample" w:semiHidden="1" w:unhideWhenUsed="1"/>
+    <w:lsdException w:name="HTML Typewriter" w:semiHidden="1" w:unhideWhenUsed="1"/>
+    <w:lsdException w:name="HTML Variable" w:semiHidden="1" w:unhideWhenUsed="1"/>
+    <w:lsdException w:name="Normal Table" w:semiHidden="1" w:unhideWhenUsed="1"/>
+    <w:lsdException w:name="annotation subject" w:semiHidden="1" w:unhideWhenUsed="1"/>
+    <w:lsdException w:name="No List" w:semiHidden="1" w:unhideWhenUsed="1"/>
+    <w:lsdException w:name="Outline List 1" w:semiHidden="1" w:unhideWhenUsed="1"/>
+    <w:lsdException w:name="Outline List 2" w:semiHidden="1" w:unhideWhenUsed="1"/>
+    <w:lsdException w:name="Outline List 3" w:semiHidden="1" w:unhideWhenUsed="1"/>
+    <w:lsdException w:name="Table Simple 1" w:semiHidden="1" w:unhideWhenUsed="1"/>
+    <w:lsdException w:name="Table Simple 2" w:semiHidden="1" w:unhideWhenUsed="1"/>
+    <w:lsdException w:name="Table Simple 3" w:semiHidden="1" w:unhideWhenUsed="1"/>
+    <w:lsdException w:name="Table Classic 1" w:semiHidden="1" w:unhideWhenUsed="1"/>
+    <w:lsdException w:name="Table Classic 2" w:semiHidden="1" w:unhideWhenUsed="1"/>
+    <w:lsdException w:name="Table Classic 3" w:semiHidden="1" w:unhideWhenUsed="1"/>
+    <w:lsdException w:name="Table Classic 4" w:semiHidden="1" w:unhideWhenUsed="1"/>
+    <w:lsdException w:name="Table Colorful 1" w:semiHidden="1" w:unhideWhenUsed="1"/>
+    <w:lsdException w:name="Table Colorful 2" w:semiHidden="1" w:unhideWhenUsed="1"/>
+    <w:lsdException w:name="Table Colorful 3" w:semiHidden="1" w:unhideWhenUsed="1"/>
+    <w:lsdException w:name="Table Columns 1" w:semiHidden="1" w:unhideWhenUsed="1"/>
+    <w:lsdException w:name="Table Columns 2" w:semiHidden="1" w:unhideWhenUsed="1"/>
+    <w:lsdException w:name="Table Columns 3" w:semiHidden="1" w:unhideWhenUsed="1"/>
+    <w:lsdException w:name="Table Columns 4" w:semiHidden="1" w:unhideWhenUsed="1"/>
+    <w:lsdException w:name="Table Columns 5" w:semiHidden="1" w:unhideWhenUsed="1"/>
+    <w:lsdException w:name="Table Grid 1" w:semiHidden="1" w:unhideWhenUsed="1"/>
+    <w:lsdException w:name="Table Grid 2" w:semiHidden="1" w:unhideWhenUsed="1"/>
+    <w:lsdException w:name="Table Grid 3" w:semiHidden="1" w:unhideWhenUsed="1"/>
+    <w:lsdException w:name="Table Grid 4" w:semiHidden="1" w:unhideWhenUsed="1"/>
+    <w:lsdException w:name="Table Grid 5" w:semiHidden="1" w:unhideWhenUsed="1"/>
+    <w:lsdException w:name="Table Grid 6" w:semiHidden="1" w:unhideWhenUsed="1"/>
+    <w:lsdException w:name="Table Grid 7" w:semiHidden="1" w:unhideWhenUsed="1"/>
+    <w:lsdException w:name="Table Grid 8" w:semiHidden="1" w:unhideWhenUsed="1"/>
+    <w:lsdException w:name="Table List 1" w:semiHidden="1" w:unhideWhenUsed="1"/>
+    <w:lsdException w:name="Table List 2" w:semiHidden="1" w:unhideWhenUsed="1"/>
+    <w:lsdException w:name="Table List 3" w:semiHidden="1" w:unhideWhenUsed="1"/>
+    <w:lsdException w:name="Table List 4" w:semiHidden="1" w:unhideWhenUsed="1"/>
+    <w:lsdException w:name="Table List 5" w:semiHidden="1" w:unhideWhenUsed="1"/>
+    <w:lsdException w:name="Table List 6" w:semiHidden="1" w:unhideWhenUsed="1"/>
+    <w:lsdException w:name="Table List 7" w:semiHidden="1" w:unhideWhenUsed="1"/>
+    <w:lsdException w:name="Table List 8" w:semiHidden="1" w:unhideWhenUsed="1"/>
+    <w:lsdException w:name="Table 3D effects 1" w:semiHidden="1" w:unhideWhenUsed="1"/>
+    <w:lsdException w:name="Table 3D effects 2" w:semiHidden="1" w:unhideWhenUsed="1"/>
+    <w:lsdException w:name="Table 3D effects 3" w:semiHidden="1" w:unhideWhenUsed="1"/>
+    <w:lsdException w:name="Table Contemporary" w:semiHidden="1" w:unhideWhenUsed="1"/>
+    <w:lsdException w:name="Table Elegant" w:semiHidden="1" w:unhideWhenUsed="1"/>
+    <w:lsdException w:name="Table Professional" w:semiHidden="1" w:unhideWhenUsed="1"/>
+    <w:lsdException w:name="Table Subtle 1" w:semiHidden="1" w:unhideWhenUsed="1"/>
+    <w:lsdException w:name="Table Subtle 2" w:semiHidden="1" w:unhideWhenUsed="1"/>
+    <w:lsdException w:name="Table Web 1" w:semiHidden="1" w:unhideWhenUsed="1"/>
+    <w:lsdException w:name="Table Web 2" w:semiHidden="1" w:unhideWhenUsed="1"/>
+    <w:lsdException w:name="Table Web 3" w:semiHidden="1" w:unhideWhenUsed="1"/>
+    <w:lsdException w:name="Balloon Text" w:semiHidden="1" w:unhideWhenUsed="1"/>
+    <w:lsdException w:name="Table Grid" w:uiPriority="59"/>
+    <w:lsdException w:name="Table Theme" w:semiHidden="1" w:unhideWhenUsed="1"/>
+    <w:lsdException w:name="Placeholder Text" w:semiHidden="1"/>
+    <w:lsdException w:name="No Spacing" w:uiPriority="1" w:qFormat="1"/>
+    <w:lsdException w:name="Light Shading" w:uiPriority="60"/>
+    <w:lsdException w:name="Light List" w:uiPriority="61"/>
+    <w:lsdException w:name="Light Grid" w:uiPriority="62"/>
+    <w:lsdException w:name="Medium Shading 1" w:uiPriority="63"/>
+    <w:lsdException w:name="Medium Shading 2" w:uiPriority="64"/>
+    <w:lsdException w:name="Medium List 1" w:uiPriority="65"/>
+    <w:lsdException w:name="Medium List 2" w:uiPriority="66"/>
+    <w:lsdException w:name="Medium Grid 1" w:uiPriority="67"/>
+    <w:lsdException w:name="Medium Grid 2" w:uiPriority="68"/>
+    <w:lsdException w:name="Medium Grid 3" w:uiPriority="69"/>
+    <w:lsdException w:name="Dark List" w:uiPriority="70"/>
+    <w:lsdException w:name="Colorful Shading" w:uiPriority="71"/>
+    <w:lsdException w:name="Colorful List" w:uiPriority="72"/>
+    <w:lsdException w:name="Colorful Grid" w:uiPriority="73"/>
+    <w:lsdException w:name="Light Shading Accent 1" w:uiPriority="60"/>
+    <w:lsdException w:name="Light List Accent 1" w:uiPriority="61"/>
+    <w:lsdException w:name="Light Grid Accent 1" w:uiPriority="62"/>
+    <w:lsdException w:name="Medium Shading 1 Accent 1" w:uiPriority="63"/>
+    <w:lsdException w:name="Medium Shading 2 Accent 1" w:uiPriority="64"/>
+    <w:lsdException w:name="Medium List 1 Accent 1" w:uiPriority="65"/>
+    <w:lsdException w:name="Revision" w:semiHidden="1"/>
+    <w:lsdException w:name="List Paragraph" w:uiPriority="34" w:qFormat="1"/>
+    <w:lsdException w:name="Quote" w:uiPriority="29" w:qFormat="1"/>
+    <w:lsdException w:name="Intense Quote" w:uiPriority="30" w:qFormat="1"/>
+    <w:lsdException w:name="Medium List 2 Accent 1" w:uiPriority="66"/>
+    <w:lsdException w:name="Medium Grid 1 Accent 1" w:uiPriority="67"/>
+    <w:lsdException w:name="Medium Grid 2 Accent 1" w:uiPriority="68"/>
+    <w:lsdException w:name="Medium Grid 3 Accent 1" w:uiPriority="69"/>
+    <w:lsdException w:name="Dark List Accent 1" w:uiPriority="70"/>
+    <w:lsdException w:name="Colorful Shading Accent 1" w:uiPriority="71"/>
+    <w:lsdException w:name="Colorful List Accent 1" w:uiPriority="72"/>
+    <w:lsdException w:name="Colorful Grid Accent 1" w:uiPriority="73"/>
+    <w:lsdException w:name="Light Shading Accent 2" w:uiPriority="60"/>
+    <w:lsdException w:name="Light List Accent 2" w:uiPriority="61"/>
+    <w:lsdException w:name="Light Grid Accent 2" w:uiPriority="62"/>
+    <w:lsdException w:name="Medium Shading 1 Accent 2" w:uiPriority="63"/>
+    <w:lsdException w:name="Medium Shading 2 Accent 2" w:uiPriority="64"/>
+    <w:lsdException w:name="Medium List 1 Accent 2" w:uiPriority="65"/>
+    <w:lsdException w:name="Medium List 2 Accent 2" w:uiPriority="66"/>
+    <w:lsdException w:name="Medium Grid 1 Accent 2" w:uiPriority="67"/>
+    <w:lsdException w:name="Medium Grid 2 Accent 2" w:uiPriority="68"/>
+    <w:lsdException w:name="Medium Grid 3 Accent 2" w:uiPriority="69"/>
+    <w:lsdException w:name="Dark List Accent 2" w:uiPriority="70"/>
+    <w:lsdException w:name="Colorful Shading Accent 2" w:uiPriority="71"/>
+    <w:lsdException w:name="Colorful List Accent 2" w:uiPriority="72"/>
+    <w:lsdException w:name="Colorful Grid Accent 2" w:uiPriority="73"/>
+    <w:lsdException w:name="Light Shading Accent 3" w:uiPriority="60"/>
+    <w:lsdException w:name="Light List Accent 3" w:uiPriority="61"/>
+    <w:lsdException w:name="Light Grid Accent 3" w:uiPriority="62"/>
+    <w:lsdException w:name="Medium Shading 1 Accent 3" w:uiPriority="63"/>
+    <w:lsdException w:name="Medium Shading 2 Accent 3" w:uiPriority="64"/>
+    <w:lsdException w:name="Medium List 1 Accent 3" w:uiPriority="65"/>
+    <w:lsdException w:name="Medium List 2 Accent 3" w:uiPriority="66"/>
+    <w:lsdException w:name="Medium Grid 1 Accent 3" w:uiPriority="67"/>
+    <w:lsdException w:name="Medium Grid 2 Accent 3" w:uiPriority="68"/>
+    <w:lsdException w:name="Medium Grid 3 Accent 3" w:uiPriority="69"/>
+    <w:lsdException w:name="Dark List Accent 3" w:uiPriority="70"/>
+    <w:lsdException w:name="Colorful Shading Accent 3" w:uiPriority="71"/>
+    <w:lsdException w:name="Colorful List Accent 3" w:uiPriority="72"/>
+    <w:lsdException w:name="Colorful Grid Accent 3" w:uiPriority="73"/>
+    <w:lsdException w:name="Light Shading Accent 4" w:uiPriority="60"/>
+    <w:lsdException w:name="Light List Accent 4" w:uiPriority="61"/>
+    <w:lsdException w:name="Light Grid Accent 4" w:uiPriority="62"/>
+    <w:lsdException w:name="Medium Shading 1 Accent 4" w:uiPriority="63"/>
+    <w:lsdException w:name="Medium Shading 2 Accent 4" w:uiPriority="64"/>
+    <w:lsdException w:name="Medium List 1 Accent 4" w:uiPriority="65"/>
+    <w:lsdException w:name="Medium List 2 Accent 4" w:uiPriority="66"/>
+    <w:lsdException w:name="Medium Grid 1 Accent 4" w:uiPriority="67"/>
+    <w:lsdException w:name="Medium Grid 2 Accent 4" w:uiPriority="68"/>
+    <w:lsdException w:name="Medium Grid 3 Accent 4" w:uiPriority="69"/>
+    <w:lsdException w:name="Dark List Accent 4" w:uiPriority="70"/>
+    <w:lsdException w:name="Colorful Shading Accent 4" w:uiPriority="71"/>
+    <w:lsdException w:name="Colorful List Accent 4" w:uiPriority="72"/>
+    <w:lsdException w:name="Colorful Grid Accent 4" w:uiPriority="73"/>
+    <w:lsdException w:name="Light Shading Accent 5" w:uiPriority="60"/>
+    <w:lsdException w:name="Light List Accent 5" w:uiPriority="61"/>
+    <w:lsdException w:name="Light Grid Accent 5" w:uiPriority="62"/>
+    <w:lsdException w:name="Medium Shading 1 Accent 5" w:uiPriority="63"/>
+    <w:lsdException w:name="Medium Shading 2 Accent 5" w:uiPriority="64"/>
+    <w:lsdException w:name="Medium List 1 Accent 5" w:uiPriority="65"/>
+    <w:lsdException w:name="Medium List 2 Accent 5" w:uiPriority="66"/>
+    <w:lsdException w:name="Medium Grid 1 Accent 5" w:uiPriority="67"/>
+    <w:lsdException w:name="Medium Grid 2 Accent 5" w:uiPriority="68"/>
+    <w:lsdException w:name="Medium Grid 3 Accent 5" w:uiPriority="69"/>
+    <w:lsdException w:name="Dark List Accent 5" w:uiPriority="70"/>
+    <w:lsdException w:name="Colorful Shading Accent 5" w:uiPriority="71"/>
+    <w:lsdException w:name="Colorful List Accent 5" w:uiPriority="72"/>
+    <w:lsdException w:name="Colorful Grid Accent 5" w:uiPriority="73"/>
+    <w:lsdException w:name="Light Shading Accent 6" w:uiPriority="60"/>
+    <w:lsdException w:name="Light List Accent 6" w:uiPriority="61"/>
+    <w:lsdException w:name="Light Grid Accent 6" w:uiPriority="62"/>
+    <w:lsdException w:name="Medium Shading 1 Accent 6" w:uiPriority="63"/>
+    <w:lsdException w:name="Medium Shading 2 Accent 6" w:uiPriority="64"/>
+    <w:lsdException w:name="Medium List 1 Accent 6" w:uiPriority="65"/>
+    <w:lsdException w:name="Medium List 2 Accent 6" w:uiPriority="66"/>
+    <w:lsdException w:name="Medium Grid 1 Accent 6" w:uiPriority="67"/>
+    <w:lsdException w:name="Medium Grid 2 Accent 6" w:uiPriority="68"/>
+    <w:lsdException w:name="Medium Grid 3 Accent 6" w:uiPriority="69"/>
+    <w:lsdException w:name="Dark List Accent 6" w:uiPriority="70"/>
+    <w:lsdException w:name="Colorful Shading Accent 6" w:uiPriority="71"/>
+    <w:lsdException w:name="Colorful List Accent 6" w:uiPriority="72"/>
+    <w:lsdException w:name="Colorful Grid Accent 6" w:uiPriority="73"/>
+    <w:lsdException w:name="Subtle Emphasis" w:uiPriority="19" w:qFormat="1"/>
+    <w:lsdException w:name="Intense Emphasis" w:uiPriority="21" w:qFormat="1"/>
+    <w:lsdException w:name="Subtle Reference" w:uiPriority="31" w:qFormat="1"/>
+    <w:lsdException w:name="Intense Reference" w:uiPriority="32" w:qFormat="1"/>
+    <w:lsdException w:name="Book Title" w:uiPriority="33" w:qFormat="1"/>
+    <w:lsdException w:name="Bibliography" w:semiHidden="1" w:uiPriority="37" w:unhideWhenUsed="1"/>
+    <w:lsdException w:name="TOC Heading" w:semiHidden="1" w:uiPriority="39" w:unhideWhenUsed="1" w:qFormat="1"/>
+    <w:lsdException w:name="Plain Table 1" w:uiPriority="41"/>
+    <w:lsdException w:name="Plain Table 2" w:uiPriority="42"/>
+    <w:lsdException w:name="Plain Table 3" w:uiPriority="43"/>
+    <w:lsdException w:name="Plain Table 4" w:uiPriority="44"/>
+    <w:lsdException w:name="Plain Table 5" w:uiPriority="45"/>
+    <w:lsdException w:name="Grid Table Light" w:uiPriority="40"/>
+    <w:lsdException w:name="Grid Table 1 Light" w:uiPriority="46"/>
+    <w:lsdException w:name="Grid Table 2" w:uiPriority="47"/>
+    <w:lsdException w:name="Grid Table 3" w:uiPriority="48"/>
+    <w:lsdException w:name="Grid Table 4" w:uiPriority="49"/>
+    <w:lsdException w:name="Grid Table 5 Dark" w:uiPriority="50"/>
+    <w:lsdException w:name="Grid Table 6 Colorful" w:uiPriority="51"/>
+    <w:lsdException w:name="Grid Table 7 Colorful" w:uiPriority="52"/>
+    <w:lsdException w:name="Grid Table 1 Light Accent 1" w:uiPriority="46"/>
+    <w:lsdException w:name="Grid Table 2 Accent 1" w:uiPriority="47"/>
+    <w:lsdException w:name="Grid Table 3 Accent 1" w:uiPriority="48"/>
+    <w:lsdException w:name="Grid Table 4 Accent 1" w:uiPriority="49"/>
+    <w:lsdException w:name="Grid Table 5 Dark Accent 1" w:uiPriority="50"/>
+    <w:lsdException w:name="Grid Table 6 Colorful Accent 1" w:uiPriority="51"/>
+    <w:lsdException w:name="Grid Table 7 Colorful Accent 1" w:uiPriority="52"/>
+    <w:lsdException w:name="Grid Table 1 Light Accent 2" w:uiPriority="46"/>
+    <w:lsdException w:name="Grid Table 2 Accent 2" w:uiPriority="47"/>
+    <w:lsdException w:name="Grid Table 3 Accent 2" w:uiPriority="48"/>
+    <w:lsdException w:name="Grid Table 4 Accent 2" w:uiPriority="49"/>
+    <w:lsdException w:name="Grid Table 5 Dark Accent 2" w:uiPriority="50"/>
+    <w:lsdException w:name="Grid Table 6 Colorful Accent 2" w:uiPriority="51"/>
+    <w:lsdException w:name="Grid Table 7 Colorful Accent 2" w:uiPriority="52"/>
+    <w:lsdException w:name="Grid Table 1 Light Accent 3" w:uiPriority="46"/>
+    <w:lsdException w:name="Grid Table 2 Accent 3" w:uiPriority="47"/>
+    <w:lsdException w:name="Grid Table 3 Accent 3" w:uiPriority="48"/>
+    <w:lsdException w:name="Grid Table 4 Accent 3" w:uiPriority="49"/>
+    <w:lsdException w:name="Grid Table 5 Dark Accent 3" w:uiPriority="50"/>
+    <w:lsdException w:name="Grid Table 6 Colorful Accent 3" w:uiPriority="51"/>
+    <w:lsdException w:name="Grid Table 7 Colorful Accent 3" w:uiPriority="52"/>
+    <w:lsdException w:name="Grid Table 1 Light Accent 4" w:uiPriority="46"/>
+    <w:lsdException w:name="Grid Table 2 Accent 4" w:uiPriority="47"/>
+    <w:lsdException w:name="Grid Table 3 Accent 4" w:uiPriority="48"/>
+    <w:lsdException w:name="Grid Table 4 Accent 4" w:uiPriority="49"/>
+    <w:lsdException w:name="Grid Table 5 Dark Accent 4" w:uiPriority="50"/>
+    <w:lsdException w:name="Grid Table 6 Colorful Accent 4" w:uiPriority="51"/>
+    <w:lsdException w:name="Grid Table 7 Colorful Accent 4" w:uiPriority="52"/>
+    <w:lsdException w:name="Grid Table 1 Light Accent 5" w:uiPriority="46"/>
+    <w:lsdException w:name="Grid Table 2 Accent 5" w:uiPriority="47"/>
+    <w:lsdException w:name="Grid Table 3 Accent 5" w:uiPriority="48"/>
+    <w:lsdException w:name="Grid Table 4 Accent 5" w:uiPriority="49"/>
+    <w:lsdException w:name="Grid Table 5 Dark Accent 5" w:uiPriority="50"/>
+    <w:lsdException w:name="Grid Table 6 Colorful Accent 5" w:uiPriority="51"/>
+    <w:lsdException w:name="Grid Table 7 Colorful Accent 5" w:uiPriority="52"/>
+    <w:lsdException w:name="Grid Table 1 Light Accent 6" w:uiPriority="46"/>
+    <w:lsdException w:name="Grid Table 2 Accent 6" w:uiPriority="47"/>
+    <w:lsdException w:name="Grid Table 3 Accent 6" w:uiPriority="48"/>
+    <w:lsdException w:name="Grid Table 4 Accent 6" w:uiPriority="49"/>
+    <w:lsdException w:name="Grid Table 5 Dark Accent 6" w:uiPriority="50"/>
+    <w:lsdException w:name="Grid Table 6 Colorful Accent 6" w:uiPriority="51"/>
+    <w:lsdException w:name="Grid Table 7 Colorful Accent 6" w:uiPriority="52"/>
+    <w:lsdException w:name="List Table 1 Light" w:uiPriority="46"/>
+    <w:lsdException w:name="List Table 2" w:uiPriority="47"/>
+    <w:lsdException w:name="List Table 3" w:uiPriority="48"/>
+    <w:lsdException w:name="List Table 4" w:uiPriority="49"/>
+    <w:lsdException w:name="List Table 5 Dark" w:uiPriority="50"/>
+    <w:lsdException w:name="List Table 6 Colorful" w:uiPriority="51"/>
+    <w:lsdException w:name="List Table 7 Colorful" w:uiPriority="52"/>
+    <w:lsdException w:name="List Table 1 Light Accent 1" w:uiPriority="46"/>
+    <w:lsdException w:name="List Table 2 Accent 1" w:uiPriority="47"/>
+    <w:lsdException w:name="List Table 3 Accent 1" w:uiPriority="48"/>
+    <w:lsdException w:name="List Table 4 Accent 1" w:uiPriority="49"/>
+    <w:lsdException w:name="List Table 5 Dark Accent 1" w:uiPriority="50"/>
+    <w:lsdException w:name="List Table 6 Colorful Accent 1" w:uiPriority="51"/>
+    <w:lsdException w:name="List Table 7 Colorful Accent 1" w:uiPriority="52"/>
+    <w:lsdException w:name="List Table 1 Light Accent 2" w:uiPriority="46"/>
+    <w:lsdException w:name="List Table 2 Accent 2" w:uiPriority="47"/>
+    <w:lsdException w:name="List Table 3 Accent 2" w:uiPriority="48"/>
+    <w:lsdException w:name="List Table 4 Accent 2" w:uiPriority="49"/>
+    <w:lsdException w:name="List Table 5 Dark Accent 2" w:uiPriority="50"/>
+    <w:lsdException w:name="List Table 6 Colorful Accent 2" w:uiPriority="51"/>
+    <w:lsdException w:name="List Table 7 Colorful Accent 2" w:uiPriority="52"/>
+    <w:lsdException w:name="List Table 1 Light Accent 3" w:uiPriority="46"/>
+    <w:lsdException w:name="List Table 2 Accent 3" w:uiPriority="47"/>
+    <w:lsdException w:name="List Table 3 Accent 3" w:uiPriority="48"/>
+    <w:lsdException w:name="List Table 4 Accent 3" w:uiPriority="49"/>
+    <w:lsdException w:name="List Table 5 Dark Accent 3" w:uiPriority="50"/>
+    <w:lsdException w:name="List Table 6 Colorful Accent 3" w:uiPriority="51"/>
+    <w:lsdException w:name="List Table 7 Colorful Accent 3" w:uiPriority="52"/>
+    <w:lsdException w:name="List Table 1 Light Accent 4" w:uiPriority="46"/>
+    <w:lsdException w:name="List Table 2 Accent 4" w:uiPriority="47"/>
+    <w:lsdException w:name="List Table 3 Accent 4" w:uiPriority="48"/>
+    <w:lsdException w:name="List Table 4 Accent 4" w:uiPriority="49"/>
+    <w:lsdException w:name="List Table 5 Dark Accent 4" w:uiPriority="50"/>
+    <w:lsdException w:name="List Table 6 Colorful Accent 4" w:uiPriority="51"/>
+    <w:lsdException w:name="List Table 7 Colorful Accent 4" w:uiPriority="52"/>
+    <w:lsdException w:name="List Table 1 Light Accent 5" w:uiPriority="46"/>
+    <w:lsdException w:name="List Table 2 Accent 5" w:uiPriority="47"/>
+    <w:lsdException w:name="List Table 3 Accent 5" w:uiPriority="48"/>
+    <w:lsdException w:name="List Table 4 Accent 5" w:uiPriority="49"/>
+    <w:lsdException w:name="List Table 5 Dark Accent 5" w:uiPriority="50"/>
+    <w:lsdException w:name="List Table 6 Colorful Accent 5" w:uiPriority="51"/>
+    <w:lsdException w:name="List Table 7 Colorful Accent 5" w:uiPriority="52"/>
+    <w:lsdException w:name="List Table 1 Light Accent 6" w:uiPriority="46"/>
+    <w:lsdException w:name="List Table 2 Accent 6" w:uiPriority="47"/>
+    <w:lsdException w:name="List Table 3 Accent 6" w:uiPriority="48"/>
+    <w:lsdException w:name="List Table 4 Accent 6" w:uiPriority="49"/>
+    <w:lsdException w:name="List Table 5 Dark Accent 6" w:uiPriority="50"/>
+    <w:lsdException w:name="List Table 6 Colorful Accent 6" w:uiPriority="51"/>
+    <w:lsdException w:name="List Table 7 Colorful Accent 6" w:uiPriority="52"/>
   </w:latentStyles>
   <w:style w:type="paragraph" w:default="1" w:styleId="Normal">
     <w:name w:val="Normal"/>
@@ -3273,7 +4334,6 @@
     <w:uiPriority w:val="99"/>
     <w:semiHidden/>
     <w:unhideWhenUsed/>
-    <w:qFormat/>
     <w:tblPr>
       <w:tblInd w:w="0" w:type="dxa"/>
       <w:tblCellMar>

</xml_diff>